<commit_message>
Copy resume updates to CV file
</commit_message>
<xml_diff>
--- a/Alisson_Sol_en_CV.docx
+++ b/Alisson_Sol_en_CV.docx
@@ -27,12 +27,6 @@
         <w:gridCol w:w="5760"/>
       </w:tblGrid>
       <w:tr>
-        <w:tblPrEx>
-          <w:tblCellMar>
-            <w:top w:w="0" w:type="dxa"/>
-            <w:bottom w:w="0" w:type="dxa"/>
-          </w:tblCellMar>
-        </w:tblPrEx>
         <w:tc>
           <w:tcPr>
             <w:tcW w:w="1824" w:type="dxa"/>
@@ -65,7 +59,7 @@
                   <v:path o:extrusionok="f" gradientshapeok="t" o:connecttype="rect"/>
                   <o:lock v:ext="edit" aspectratio="t"/>
                 </v:shapetype>
-                <v:shape id="_x0000_i1059" type="#_x0000_t75" style="width:54pt;height:1in">
+                <v:shape id="_x0000_i1025" type="#_x0000_t75" style="width:54.3pt;height:1in">
                   <v:imagedata r:id="rId8" o:title="Alisson"/>
                 </v:shape>
               </w:pict>
@@ -841,25 +835,19 @@
         <w:ind w:left="360"/>
       </w:pPr>
       <w:r>
-        <w:t>Building early-stage AI startup translating state-of-the-art world models research into practical</w:t>
-      </w:r>
-      <w:r>
-        <w:t xml:space="preserve"> </w:t>
-      </w:r>
-      <w:r>
-        <w:t>frameworks for Edge AI security and safety across robotics and enterprise network infrastructure.</w:t>
-      </w:r>
-      <w:r>
-        <w:t xml:space="preserve"> </w:t>
-      </w:r>
-      <w:r>
-        <w:t>Leading core technical research, prototype development, architectural validation, and product</w:t>
-      </w:r>
-      <w:r>
-        <w:t xml:space="preserve"> </w:t>
-      </w:r>
-      <w:r>
-        <w:t>definition including customer-focused requirements and go-to-market strategy.</w:t>
+        <w:t>Building early-stage AI startup translating state-of-the-art world models research into practical frameworks for Edge AI security and safety across robotics and enterprise network infrastructure.</w:t>
+      </w:r>
+    </w:p>
+    <w:p>
+      <w:pPr>
+        <w:numPr>
+          <w:ilvl w:val="0"/>
+          <w:numId w:val="35"/>
+        </w:numPr>
+        <w:ind w:left="360"/>
+      </w:pPr>
+      <w:r>
+        <w:t>Leading core technical research, prototype development, architectural validation, and product definition including customer-focused requirements and go-to-market strategy.</w:t>
       </w:r>
     </w:p>
     <w:p>
@@ -874,7 +862,7 @@
       <w:pPr>
         <w:numPr>
           <w:ilvl w:val="0"/>
-          <w:numId w:val="18"/>
+          <w:numId w:val="39"/>
         </w:numPr>
       </w:pPr>
       <w:bookmarkStart w:id="0" w:name="_Hlk204155939"/>
@@ -887,7 +875,7 @@
       <w:pPr>
         <w:numPr>
           <w:ilvl w:val="0"/>
-          <w:numId w:val="18"/>
+          <w:numId w:val="39"/>
         </w:numPr>
       </w:pPr>
       <w:r>
@@ -898,22 +886,28 @@
       <w:pPr>
         <w:numPr>
           <w:ilvl w:val="0"/>
-          <w:numId w:val="18"/>
-        </w:numPr>
-      </w:pPr>
-      <w:r>
-        <w:t xml:space="preserve">Deployed STAMP, an </w:t>
+          <w:numId w:val="39"/>
+        </w:numPr>
+      </w:pPr>
+      <w:r>
+        <w:t xml:space="preserve">Led STAMP (Software Trust and Approval Management Program) end-to-end, from PRFAQ to operation, deploying an </w:t>
       </w:r>
       <w:hyperlink r:id="rId12" w:history="1">
         <w:r>
           <w:rPr>
-            <w:rStyle w:val="Hyperlink"/>
+            <w:rStyle w:val="LinkChar"/>
           </w:rPr>
-          <w:t>automated application vetting system</w:t>
+          <w:t>automated vetting system</w:t>
         </w:r>
       </w:hyperlink>
       <w:r>
-        <w:t xml:space="preserve"> that cut median approval time from weeks to under 6 hours, boosting employee productivity while strengthening security compliance.</w:t>
+        <w:t xml:space="preserve"> enforcing endpoint application allow lists. </w:t>
+      </w:r>
+      <w:r>
+        <w:t>R</w:t>
+      </w:r>
+      <w:r>
+        <w:t>eplacing manual workflows, STAMP cut median approval times from weeks to six hours while strengthening security compliance.</w:t>
       </w:r>
     </w:p>
     <w:bookmarkEnd w:id="0"/>
@@ -930,108 +924,129 @@
       <w:pPr>
         <w:numPr>
           <w:ilvl w:val="0"/>
-          <w:numId w:val="18"/>
-        </w:numPr>
-      </w:pPr>
-      <w:r>
-        <w:t>R</w:t>
-      </w:r>
-      <w:r>
-        <w:t>ecruited to lead a 120-person Endpoints &amp; Automation Engineering organization managing enterprise computing infrastructure for tens of thousands of employees. Improved cybersecurity posture, privacy compliance, accessibility standards, and edge AI deployment readiness.</w:t>
-      </w:r>
-    </w:p>
-    <w:p>
-      <w:pPr>
-        <w:numPr>
-          <w:ilvl w:val="0"/>
-          <w:numId w:val="18"/>
-        </w:numPr>
-      </w:pPr>
-      <w:r>
-        <w:t>Launched Alaric, an end-to-end endpoint test harness enabling continuous validation of application and connectivity access before production deployment.</w:t>
-      </w:r>
-    </w:p>
-    <w:p>
-      <w:pPr>
-        <w:numPr>
-          <w:ilvl w:val="0"/>
-          <w:numId w:val="18"/>
-        </w:numPr>
-      </w:pPr>
-      <w:r>
-        <w:t xml:space="preserve">Deployed STAMP, an </w:t>
+          <w:numId w:val="40"/>
+        </w:numPr>
+      </w:pPr>
+      <w:r>
+        <w:t>Directed Security Defense Platforms within Privacy, Safety &amp; Security, managing geographically distributed teams across New York and Zurich focused on Enterprise Protection Platform and Security Endpoint Agents</w:t>
+      </w:r>
+      <w:r>
+        <w:t xml:space="preserve">, the team responsible for Google open-source projects like </w:t>
       </w:r>
       <w:hyperlink r:id="rId13" w:history="1">
         <w:r>
           <w:rPr>
-            <w:rStyle w:val="Hyperlink"/>
+            <w:rStyle w:val="LinkChar"/>
           </w:rPr>
-          <w:t>automated application vetting system</w:t>
+          <w:t>Santa</w:t>
         </w:r>
       </w:hyperlink>
       <w:r>
-        <w:t xml:space="preserve"> that cut median approval time from weeks to under 6 hours, boosting employee productivity while strengthening security compliance.</w:t>
-      </w:r>
-    </w:p>
-    <w:p>
-      <w:pPr>
-        <w:pStyle w:val="Heading2"/>
-      </w:pPr>
-      <w:r>
-        <w:t>Microsoft Corporation</w:t>
-      </w:r>
-      <w:r>
-        <w:t xml:space="preserve"> </w:t>
-      </w:r>
-      <w:r>
-        <w:t>|</w:t>
-      </w:r>
-      <w:r>
-        <w:t xml:space="preserve"> </w:t>
-      </w:r>
-      <w:r>
-        <w:t>Group Engineering Manager</w:t>
-      </w:r>
-      <w:r>
-        <w:t xml:space="preserve"> </w:t>
-      </w:r>
-      <w:r>
-        <w:t>|</w:t>
-      </w:r>
-      <w:r>
-        <w:t xml:space="preserve"> </w:t>
-      </w:r>
-      <w:r>
-        <w:t>September 2019 – April 2022</w:t>
-      </w:r>
-    </w:p>
-    <w:p>
-      <w:pPr>
-        <w:numPr>
-          <w:ilvl w:val="0"/>
-          <w:numId w:val="35"/>
-        </w:numPr>
-        <w:ind w:left="360"/>
-      </w:pPr>
-      <w:r>
-        <w:t>M365 IC3 (Jan 2022 – Apr 2022): Drove Engineering Systems strategy and process optimization for Microsoft Teams backend infrastructure.</w:t>
-      </w:r>
-    </w:p>
-    <w:p>
-      <w:pPr>
-        <w:numPr>
-          <w:ilvl w:val="0"/>
-          <w:numId w:val="35"/>
-        </w:numPr>
-        <w:ind w:left="360"/>
-      </w:pPr>
-      <w:r>
-        <w:t xml:space="preserve">AI Frameworks (Nov 2020 – Jan 2022): Managed </w:t>
+        <w:t xml:space="preserve"> and </w:t>
       </w:r>
       <w:hyperlink r:id="rId14" w:history="1">
         <w:r>
           <w:rPr>
-            <w:rStyle w:val="Hyperlink"/>
+            <w:rStyle w:val="LinkChar"/>
+          </w:rPr>
+          <w:t>GRR</w:t>
+        </w:r>
+      </w:hyperlink>
+      <w:r>
+        <w:t>.</w:t>
+      </w:r>
+    </w:p>
+    <w:p>
+      <w:pPr>
+        <w:numPr>
+          <w:ilvl w:val="0"/>
+          <w:numId w:val="40"/>
+        </w:numPr>
+      </w:pPr>
+      <w:r>
+        <w:t xml:space="preserve">Strengthened enterprise security posture by delivering infrastructure enabling granular policy enforcement for endpoint applications and privileged access controls, reducing organizational </w:t>
+      </w:r>
+      <w:hyperlink r:id="rId15" w:history="1">
+        <w:r>
+          <w:rPr>
+            <w:rStyle w:val="LinkChar"/>
+          </w:rPr>
+          <w:t>cyberattack exposure</w:t>
+        </w:r>
+      </w:hyperlink>
+      <w:r>
+        <w:t>.</w:t>
+      </w:r>
+    </w:p>
+    <w:p>
+      <w:pPr>
+        <w:numPr>
+          <w:ilvl w:val="0"/>
+          <w:numId w:val="40"/>
+        </w:numPr>
+      </w:pPr>
+      <w:r>
+        <w:t>Transformed team execution and accountability, improving OKR completion rates from 45% to 70% year-over-year while raising goal difficulty thresholds and establishing sustainable delivery practices.</w:t>
+      </w:r>
+    </w:p>
+    <w:p>
+      <w:pPr>
+        <w:pStyle w:val="Heading2"/>
+      </w:pPr>
+      <w:r>
+        <w:t>Microsoft Corporation</w:t>
+      </w:r>
+      <w:r>
+        <w:t xml:space="preserve"> </w:t>
+      </w:r>
+      <w:r>
+        <w:t>|</w:t>
+      </w:r>
+      <w:r>
+        <w:t xml:space="preserve"> </w:t>
+      </w:r>
+      <w:r>
+        <w:t>Group Engineering Manager</w:t>
+      </w:r>
+      <w:r>
+        <w:t xml:space="preserve"> </w:t>
+      </w:r>
+      <w:r>
+        <w:t>|</w:t>
+      </w:r>
+      <w:r>
+        <w:t xml:space="preserve"> </w:t>
+      </w:r>
+      <w:r>
+        <w:t>September 2019 – April 2022</w:t>
+      </w:r>
+    </w:p>
+    <w:p>
+      <w:pPr>
+        <w:numPr>
+          <w:ilvl w:val="0"/>
+          <w:numId w:val="41"/>
+        </w:numPr>
+      </w:pPr>
+      <w:bookmarkStart w:id="2" w:name="_Hlk531426819"/>
+      <w:r>
+        <w:t>M365 IC3 (Jan 2022 – Apr 2022): Drove Engineering Systems strategy and process optimization for Microsoft Teams backend infrastructure.</w:t>
+      </w:r>
+    </w:p>
+    <w:p>
+      <w:pPr>
+        <w:numPr>
+          <w:ilvl w:val="0"/>
+          <w:numId w:val="41"/>
+        </w:numPr>
+      </w:pPr>
+      <w:r>
+        <w:t xml:space="preserve">AI Frameworks (Nov 2020 – Jan 2022): Managed </w:t>
+      </w:r>
+      <w:hyperlink r:id="rId16" w:history="1">
+        <w:r>
+          <w:rPr>
+            <w:rStyle w:val="LinkChar"/>
           </w:rPr>
           <w:t>ONNX runtime</w:t>
         </w:r>
@@ -1039,85 +1054,93 @@
       <w:r>
         <w:t xml:space="preserve"> training, directing compute acceleration and infrastructure for AI model training including </w:t>
       </w:r>
-      <w:hyperlink r:id="rId15" w:history="1">
+      <w:hyperlink r:id="rId17" w:history="1">
         <w:proofErr w:type="spellStart"/>
         <w:r>
           <w:rPr>
-            <w:rStyle w:val="Hyperlink"/>
+            <w:rStyle w:val="LinkChar"/>
           </w:rPr>
           <w:t>PyTorch</w:t>
         </w:r>
         <w:proofErr w:type="spellEnd"/>
       </w:hyperlink>
       <w:r>
-        <w:t xml:space="preserve"> integration.</w:t>
-      </w:r>
-    </w:p>
-    <w:p>
-      <w:pPr>
-        <w:numPr>
-          <w:ilvl w:val="0"/>
-          <w:numId w:val="35"/>
-        </w:numPr>
-        <w:ind w:left="360"/>
-      </w:pPr>
-      <w:r>
-        <w:t>M365 IC3 (Sep 2019 – Oct 2020): Managed USA and Estonia teams for real-time backend powering Teams, Skype, and Skype for Business. Scaled services by 100x during 2020 pandemic while establishing the calling, meetings, and PSTN data team.</w:t>
-      </w:r>
-    </w:p>
-    <w:p>
-      <w:pPr>
-        <w:pStyle w:val="Heading2"/>
-      </w:pPr>
-      <w:bookmarkStart w:id="2" w:name="_Hlk531426819"/>
-      <w:r>
-        <w:t>Amazon.com</w:t>
-      </w:r>
-      <w:r>
-        <w:t xml:space="preserve"> </w:t>
-      </w:r>
-      <w:r>
-        <w:t>|</w:t>
-      </w:r>
-      <w:r>
-        <w:t xml:space="preserve"> </w:t>
-      </w:r>
-      <w:r>
-        <w:t>Senior Software Development Manager</w:t>
-      </w:r>
-      <w:r>
-        <w:t xml:space="preserve"> </w:t>
-      </w:r>
-      <w:r>
-        <w:t>|</w:t>
-      </w:r>
-      <w:r>
-        <w:t xml:space="preserve"> </w:t>
-      </w:r>
-      <w:r>
-        <w:t>July 2017 – August 2019</w:t>
-      </w:r>
-    </w:p>
-    <w:p>
-      <w:pPr>
-        <w:numPr>
-          <w:ilvl w:val="0"/>
-          <w:numId w:val="37"/>
-        </w:numPr>
-        <w:ind w:left="360"/>
-      </w:pPr>
-      <w:proofErr w:type="spellStart"/>
-      <w:r>
-        <w:t>WorkSpaces</w:t>
-      </w:r>
-      <w:proofErr w:type="spellEnd"/>
-      <w:r>
-        <w:t xml:space="preserve"> (Feb 2019 – Aug 2019): Managed infrastructure teams for AWS secure </w:t>
-      </w:r>
-      <w:hyperlink r:id="rId16" w:history="1">
+        <w:t xml:space="preserve"> integration. Managed both the white-glove teams interacting with internal and external customers and the team optimizing the </w:t>
+      </w:r>
+      <w:hyperlink r:id="rId18" w:history="1">
         <w:r>
           <w:rPr>
-            <w:rStyle w:val="Hyperlink"/>
+            <w:rStyle w:val="LinkChar"/>
+          </w:rPr>
+          <w:t>execution providers</w:t>
+        </w:r>
+      </w:hyperlink>
+      <w:r>
+        <w:t xml:space="preserve"> for the specialized hardware acceleration.</w:t>
+      </w:r>
+    </w:p>
+    <w:p>
+      <w:pPr>
+        <w:numPr>
+          <w:ilvl w:val="0"/>
+          <w:numId w:val="41"/>
+        </w:numPr>
+      </w:pPr>
+      <w:r>
+        <w:t>M365 IC3 (Sep 2019 – Oct 2020): Managed USA and Estonia teams for real-time backend powering Teams, Skype, and Skype for Business. Scaled services by 100x during 2020 pandemic while establishing the calling, meetings, and PSTN data team.</w:t>
+      </w:r>
+    </w:p>
+    <w:p>
+      <w:pPr>
+        <w:pStyle w:val="Heading2"/>
+      </w:pPr>
+      <w:r>
+        <w:t>Amazon.com</w:t>
+      </w:r>
+      <w:r>
+        <w:t xml:space="preserve"> </w:t>
+      </w:r>
+      <w:r>
+        <w:t>|</w:t>
+      </w:r>
+      <w:r>
+        <w:t xml:space="preserve"> </w:t>
+      </w:r>
+      <w:r>
+        <w:t>Senior Software Development Manager</w:t>
+      </w:r>
+      <w:r>
+        <w:t xml:space="preserve"> </w:t>
+      </w:r>
+      <w:r>
+        <w:t>|</w:t>
+      </w:r>
+      <w:r>
+        <w:t xml:space="preserve"> </w:t>
+      </w:r>
+      <w:r>
+        <w:t>July 2017 – August 2019</w:t>
+      </w:r>
+    </w:p>
+    <w:p>
+      <w:pPr>
+        <w:numPr>
+          <w:ilvl w:val="0"/>
+          <w:numId w:val="42"/>
+        </w:numPr>
+      </w:pPr>
+      <w:proofErr w:type="spellStart"/>
+      <w:r>
+        <w:t>WorkSpaces</w:t>
+      </w:r>
+      <w:proofErr w:type="spellEnd"/>
+      <w:r>
+        <w:t xml:space="preserve"> (Feb 2019 – Aug 2019): Managed infrastructure teams for AWS secure </w:t>
+      </w:r>
+      <w:hyperlink r:id="rId19" w:history="1">
+        <w:r>
+          <w:rPr>
+            <w:rStyle w:val="LinkChar"/>
           </w:rPr>
           <w:t>cloud desktop</w:t>
         </w:r>
@@ -1130,23 +1153,22 @@
       <w:pPr>
         <w:numPr>
           <w:ilvl w:val="0"/>
-          <w:numId w:val="37"/>
-        </w:numPr>
-        <w:ind w:left="360"/>
+          <w:numId w:val="42"/>
+        </w:numPr>
       </w:pPr>
       <w:r>
         <w:t xml:space="preserve">Dropship (Jul 2017 – Jan 2019): Led online services for real-time inventory, order processing, and transportation integrations for </w:t>
       </w:r>
-      <w:hyperlink r:id="rId17" w:history="1">
+      <w:hyperlink r:id="rId20" w:history="1">
         <w:r>
           <w:rPr>
-            <w:rStyle w:val="Hyperlink"/>
+            <w:rStyle w:val="LinkChar"/>
           </w:rPr>
           <w:t>direct fulfillment</w:t>
         </w:r>
       </w:hyperlink>
       <w:r>
-        <w:t>. Reduced technical debt while adding first new country stack in 9 years (India). Reduced team turnover from 50% to 5%.</w:t>
+        <w:t>. I implemented a new work prioritization and tracking processes that reduced technical debt while adding first new country stack in 9 years (India). Engineers considered that key to a fair performance assessment, which was a key complaint before in that team. The outcome was a reduction in team turnover from 50% to 5%.</w:t>
       </w:r>
     </w:p>
     <w:p>
@@ -1173,35 +1195,47 @@
         <w:t xml:space="preserve">  March 2000 – June 2017</w:t>
       </w:r>
     </w:p>
-    <w:p>
-      <w:pPr>
-        <w:numPr>
-          <w:ilvl w:val="0"/>
-          <w:numId w:val="18"/>
-        </w:numPr>
-      </w:pPr>
-      <w:r>
-        <w:t>4 Gold Star Awards, 7 Microsoft Research Technology Transfer Awards, 17 patent applications (10 granted)</w:t>
-      </w:r>
-    </w:p>
-    <w:p>
-      <w:pPr>
-        <w:numPr>
-          <w:ilvl w:val="0"/>
-          <w:numId w:val="18"/>
+    <w:bookmarkEnd w:id="2"/>
+    <w:p>
+      <w:pPr>
+        <w:rPr>
+          <w:i/>
+          <w:iCs/>
+        </w:rPr>
+      </w:pPr>
+      <w:r>
+        <w:rPr>
+          <w:i/>
+          <w:iCs/>
+        </w:rPr>
+        <w:t>4 Gold Star Awards | 7 Microsoft Research Technology Transfer Awards | 17 patent applications (10 granted)</w:t>
+      </w:r>
+    </w:p>
+    <w:p>
+      <w:pPr>
+        <w:numPr>
+          <w:ilvl w:val="0"/>
+          <w:numId w:val="43"/>
         </w:numPr>
       </w:pPr>
       <w:r>
         <w:t>AI+R Core Architect &amp; Manager (May 2013 – Jun 2017): Led SPACE (Security, Privacy, Accessibility, and Capacity Engineering) team supporting Bing, MSN, Cortana, and AI APIs. Developed request management and capacity modeling tools for millions of machines across multiple data centers.</w:t>
       </w:r>
-      <w:r>
-        <w:br/>
+    </w:p>
+    <w:p>
+      <w:pPr>
+        <w:numPr>
+          <w:ilvl w:val="1"/>
+          <w:numId w:val="43"/>
+        </w:numPr>
+      </w:pPr>
+      <w:r>
         <w:t xml:space="preserve">Engineering Manager for AI Core </w:t>
       </w:r>
-      <w:hyperlink r:id="rId18" w:history="1">
+      <w:hyperlink r:id="rId21" w:history="1">
         <w:r>
           <w:rPr>
-            <w:rStyle w:val="Hyperlink"/>
+            <w:rStyle w:val="LinkChar"/>
           </w:rPr>
           <w:t>Spartans</w:t>
         </w:r>
@@ -1209,32 +1243,62 @@
       <w:r>
         <w:t xml:space="preserve"> group, a group of software engineers and data scientists working on special projects in the </w:t>
       </w:r>
-      <w:hyperlink r:id="rId19" w:history="1">
+      <w:hyperlink r:id="rId22" w:history="1">
         <w:r>
           <w:rPr>
-            <w:rStyle w:val="Hyperlink"/>
+            <w:rStyle w:val="LinkChar"/>
           </w:rPr>
           <w:t>Artificial Intelligence</w:t>
         </w:r>
       </w:hyperlink>
       <w:r>
-        <w:t xml:space="preserve"> area, also expanded as an onboarding team for the organization.</w:t>
-      </w:r>
-    </w:p>
-    <w:p>
-      <w:pPr>
-        <w:numPr>
-          <w:ilvl w:val="0"/>
-          <w:numId w:val="18"/>
-        </w:numPr>
-      </w:pPr>
-      <w:r>
-        <w:t xml:space="preserve">Kinect for Windows (Nov 2011 – Apr 2013): Founding team member. Recruited and managed Computer Vision team for </w:t>
-      </w:r>
-      <w:hyperlink r:id="rId20" w:history="1">
+        <w:t xml:space="preserve"> area, expanded as a division onboarding team.</w:t>
+      </w:r>
+    </w:p>
+    <w:p>
+      <w:pPr>
+        <w:numPr>
+          <w:ilvl w:val="1"/>
+          <w:numId w:val="43"/>
+        </w:numPr>
+      </w:pPr>
+      <w:r>
+        <w:t xml:space="preserve">Led the development of security automation projects, including </w:t>
+      </w:r>
+      <w:proofErr w:type="spellStart"/>
+      <w:r>
+        <w:t>WebSec</w:t>
+      </w:r>
+      <w:proofErr w:type="spellEnd"/>
+      <w:r>
+        <w:t xml:space="preserve"> (presented at </w:t>
+      </w:r>
+      <w:hyperlink r:id="rId23" w:history="1">
         <w:r>
           <w:rPr>
-            <w:rStyle w:val="Hyperlink"/>
+            <w:rStyle w:val="LinkChar"/>
+          </w:rPr>
+          <w:t>DefCon</w:t>
+        </w:r>
+      </w:hyperlink>
+      <w:r>
+        <w:t>) and the unified URL Reputation service.</w:t>
+      </w:r>
+    </w:p>
+    <w:p>
+      <w:pPr>
+        <w:numPr>
+          <w:ilvl w:val="0"/>
+          <w:numId w:val="43"/>
+        </w:numPr>
+      </w:pPr>
+      <w:r>
+        <w:t xml:space="preserve">Kinect for Windows (Nov 2011 – Apr 2013): Founding team member. Recruited and managed Computer Vision team for </w:t>
+      </w:r>
+      <w:hyperlink r:id="rId24" w:history="1">
+        <w:r>
+          <w:rPr>
+            <w:rStyle w:val="LinkChar"/>
           </w:rPr>
           <w:t>Kinect SDK</w:t>
         </w:r>
@@ -1242,10 +1306,10 @@
       <w:r>
         <w:t xml:space="preserve"> shipped in 32 countries with 500K+ downloads. Implemented </w:t>
       </w:r>
-      <w:hyperlink r:id="rId21" w:history="1">
+      <w:hyperlink r:id="rId25" w:history="1">
         <w:r>
           <w:rPr>
-            <w:rStyle w:val="Hyperlink"/>
+            <w:rStyle w:val="LinkChar"/>
           </w:rPr>
           <w:t>gesture recognition</w:t>
         </w:r>
@@ -1253,11 +1317,11 @@
       <w:r>
         <w:t xml:space="preserve"> ML module and led </w:t>
       </w:r>
-      <w:hyperlink r:id="rId22" w:history="1">
+      <w:hyperlink r:id="rId26" w:history="1">
         <w:proofErr w:type="spellStart"/>
         <w:r>
           <w:rPr>
-            <w:rStyle w:val="Hyperlink"/>
+            <w:rStyle w:val="LinkChar"/>
           </w:rPr>
           <w:t>KinectFusion</w:t>
         </w:r>
@@ -1271,16 +1335,17 @@
       <w:pPr>
         <w:numPr>
           <w:ilvl w:val="0"/>
-          <w:numId w:val="18"/>
-        </w:numPr>
-      </w:pPr>
-      <w:r>
-        <w:t xml:space="preserve">MS Research Cambridge (Feb 2007 – Jul 2010): Managed rapid evaluation and incubation of research for product transfer including Microsoft </w:t>
-      </w:r>
-      <w:hyperlink r:id="rId23" w:history="1">
+          <w:numId w:val="43"/>
+        </w:numPr>
+      </w:pPr>
+      <w:r>
+        <w:lastRenderedPageBreak/>
+        <w:t xml:space="preserve">Microsoft Research Cambridge (Feb 2007 – Jul 2010): Managed rapid evaluation and incubation of research for product transfer including Microsoft </w:t>
+      </w:r>
+      <w:hyperlink r:id="rId27" w:history="1">
         <w:r>
           <w:rPr>
-            <w:rStyle w:val="Hyperlink"/>
+            <w:rStyle w:val="LinkChar"/>
           </w:rPr>
           <w:t>Touch Mouse</w:t>
         </w:r>
@@ -1288,21 +1353,21 @@
       <w:r>
         <w:t xml:space="preserve"> and </w:t>
       </w:r>
-      <w:hyperlink r:id="rId24" w:history="1">
+      <w:hyperlink r:id="rId28" w:history="1">
         <w:r>
           <w:rPr>
-            <w:rStyle w:val="Hyperlink"/>
+            <w:rStyle w:val="LinkChar"/>
           </w:rPr>
           <w:t>AutoCollage</w:t>
         </w:r>
       </w:hyperlink>
       <w:r>
-        <w:t xml:space="preserve"> (first MS Research project integrated with </w:t>
-      </w:r>
-      <w:hyperlink r:id="rId25" w:history="1">
+        <w:t xml:space="preserve"> (first Microsoft Research project integrated with </w:t>
+      </w:r>
+      <w:hyperlink r:id="rId29" w:history="1">
         <w:r>
           <w:rPr>
-            <w:rStyle w:val="Hyperlink"/>
+            <w:rStyle w:val="LinkChar"/>
           </w:rPr>
           <w:t>Windows Update</w:t>
         </w:r>
@@ -1312,31 +1377,48 @@
       </w:r>
       <w:proofErr w:type="spellStart"/>
       <w:r>
+        <w:rPr>
+          <w:rStyle w:val="LinkChar"/>
+        </w:rPr>
         <w:fldChar w:fldCharType="begin"/>
       </w:r>
       <w:r>
+        <w:rPr>
+          <w:rStyle w:val="LinkChar"/>
+        </w:rPr>
         <w:instrText>HYPERLINK "https://www.youtube.com/watch?v=XmMYmCF96DE&amp;t=13s"</w:instrText>
       </w:r>
       <w:r>
+        <w:rPr>
+          <w:rStyle w:val="LinkChar"/>
+        </w:rPr>
+      </w:r>
+      <w:r>
+        <w:rPr>
+          <w:rStyle w:val="LinkChar"/>
+        </w:rPr>
         <w:fldChar w:fldCharType="separate"/>
       </w:r>
       <w:r>
         <w:rPr>
-          <w:rStyle w:val="Hyperlink"/>
+          <w:rStyle w:val="LinkChar"/>
         </w:rPr>
         <w:t>Wayve</w:t>
       </w:r>
       <w:proofErr w:type="spellEnd"/>
       <w:r>
+        <w:rPr>
+          <w:rStyle w:val="LinkChar"/>
+        </w:rPr>
         <w:fldChar w:fldCharType="end"/>
       </w:r>
       <w:r>
         <w:t xml:space="preserve">, </w:t>
       </w:r>
-      <w:hyperlink r:id="rId26" w:history="1">
+      <w:hyperlink r:id="rId30" w:history="1">
         <w:r>
           <w:rPr>
-            <w:rStyle w:val="Hyperlink"/>
+            <w:rStyle w:val="LinkChar"/>
           </w:rPr>
           <w:t>Nimbus</w:t>
         </w:r>
@@ -1344,10 +1426,10 @@
       <w:r>
         <w:t xml:space="preserve">, and </w:t>
       </w:r>
-      <w:hyperlink r:id="rId27" w:history="1">
+      <w:hyperlink r:id="rId31" w:history="1">
         <w:r>
           <w:rPr>
-            <w:rStyle w:val="Hyperlink"/>
+            <w:rStyle w:val="LinkChar"/>
           </w:rPr>
           <w:t>Pastry</w:t>
         </w:r>
@@ -1360,16 +1442,16 @@
       <w:pPr>
         <w:numPr>
           <w:ilvl w:val="0"/>
-          <w:numId w:val="18"/>
+          <w:numId w:val="43"/>
         </w:numPr>
       </w:pPr>
       <w:r>
         <w:t xml:space="preserve">Earlier Roles (Mar 2000 – Jan 2007): Development Lead for </w:t>
       </w:r>
-      <w:hyperlink r:id="rId28" w:history="1">
+      <w:hyperlink r:id="rId32" w:history="1">
         <w:r>
           <w:rPr>
-            <w:rStyle w:val="Hyperlink"/>
+            <w:rStyle w:val="LinkChar"/>
           </w:rPr>
           <w:t>PerformancePoint Server</w:t>
         </w:r>
@@ -1377,10 +1459,10 @@
       <w:r>
         <w:t xml:space="preserve">, </w:t>
       </w:r>
-      <w:hyperlink r:id="rId29" w:history="1">
+      <w:hyperlink r:id="rId33" w:history="1">
         <w:r>
           <w:rPr>
-            <w:rStyle w:val="Hyperlink"/>
+            <w:rStyle w:val="LinkChar"/>
           </w:rPr>
           <w:t>Information Bridge Framework</w:t>
         </w:r>
@@ -1388,10 +1470,10 @@
       <w:r>
         <w:t xml:space="preserve">, </w:t>
       </w:r>
-      <w:hyperlink r:id="rId30" w:history="1">
+      <w:hyperlink r:id="rId34" w:history="1">
         <w:r>
           <w:rPr>
-            <w:rStyle w:val="Hyperlink"/>
+            <w:rStyle w:val="LinkChar"/>
           </w:rPr>
           <w:t>Business Framework</w:t>
         </w:r>
@@ -1399,10 +1481,10 @@
       <w:r>
         <w:t xml:space="preserve"> workflow UI, and BizTalk </w:t>
       </w:r>
-      <w:hyperlink r:id="rId31" w:history="1">
+      <w:hyperlink r:id="rId35" w:history="1">
         <w:r>
           <w:rPr>
-            <w:rStyle w:val="Hyperlink"/>
+            <w:rStyle w:val="LinkChar"/>
           </w:rPr>
           <w:t>Orchestration Designer</w:t>
         </w:r>
@@ -1411,13 +1493,11 @@
         <w:t>.</w:t>
       </w:r>
     </w:p>
-    <w:bookmarkEnd w:id="2"/>
     <w:p>
       <w:pPr>
         <w:pStyle w:val="Heading2"/>
       </w:pPr>
       <w:r>
-        <w:lastRenderedPageBreak/>
         <w:t>CODEMIG</w:t>
       </w:r>
       <w:r>
@@ -1904,7 +1984,7 @@
       <w:r>
         <w:t xml:space="preserve"> (Today part of RM Sistemas – </w:t>
       </w:r>
-      <w:hyperlink r:id="rId32" w:history="1">
+      <w:hyperlink r:id="rId36" w:history="1">
         <w:r>
           <w:rPr>
             <w:rStyle w:val="Hyperlink"/>
@@ -2307,7 +2387,7 @@
       <w:r>
         <w:t>UFMG - Federal University of Minas Gerais, Belo Horizonte, MG, Brazil (</w:t>
       </w:r>
-      <w:hyperlink r:id="rId33" w:history="1">
+      <w:hyperlink r:id="rId37" w:history="1">
         <w:r>
           <w:rPr>
             <w:rStyle w:val="Hyperlink"/>
@@ -2355,7 +2435,7 @@
       <w:r>
         <w:t xml:space="preserve"> - Proposed work: </w:t>
       </w:r>
-      <w:hyperlink r:id="rId34" w:history="1">
+      <w:hyperlink r:id="rId38" w:history="1">
         <w:r>
           <w:rPr>
             <w:rStyle w:val="Hyperlink"/>
@@ -2411,7 +2491,7 @@
       <w:r>
         <w:t>UFMG - Federal University of Minas Gerais, Belo Horizonte, MG, Brazil (</w:t>
       </w:r>
-      <w:hyperlink r:id="rId35" w:history="1">
+      <w:hyperlink r:id="rId39" w:history="1">
         <w:r>
           <w:rPr>
             <w:rStyle w:val="Hyperlink"/>
@@ -2433,7 +2513,7 @@
       <w:r>
         <w:t>Computer Science Department (</w:t>
       </w:r>
-      <w:hyperlink r:id="rId36" w:history="1">
+      <w:hyperlink r:id="rId40" w:history="1">
         <w:r>
           <w:rPr>
             <w:rStyle w:val="Hyperlink"/>
@@ -2455,7 +2535,7 @@
       <w:r>
         <w:t>Area: Digital Image Processing, Software Engineering (</w:t>
       </w:r>
-      <w:hyperlink r:id="rId37" w:history="1">
+      <w:hyperlink r:id="rId41" w:history="1">
         <w:r>
           <w:rPr>
             <w:rStyle w:val="Hyperlink"/>
@@ -2610,7 +2690,7 @@
       <w:r>
         <w:t>UFMG - Federal University of Minas Gerais, Belo Horizonte, MG, Brazil (</w:t>
       </w:r>
-      <w:hyperlink r:id="rId38" w:history="1">
+      <w:hyperlink r:id="rId42" w:history="1">
         <w:r>
           <w:rPr>
             <w:rStyle w:val="Hyperlink"/>
@@ -2652,7 +2732,7 @@
       <w:r>
         <w:t>CEFET/MG - Federal Center for Technological Education of Minas Gerais, Belo Horizonte, MG, Brazil (</w:t>
       </w:r>
-      <w:hyperlink r:id="rId39" w:history="1">
+      <w:hyperlink r:id="rId43" w:history="1">
         <w:r>
           <w:rPr>
             <w:rStyle w:val="Hyperlink"/>
@@ -2728,7 +2808,7 @@
       <w:r>
         <w:t xml:space="preserve">Sun Certified Programmer for the Java™ 2 Platform; Site Number: BR 16; Test: 310-025; Candidate ID: SP1837095; March/1999; Validation: </w:t>
       </w:r>
-      <w:hyperlink r:id="rId40" w:history="1">
+      <w:hyperlink r:id="rId44" w:history="1">
         <w:r>
           <w:rPr>
             <w:rStyle w:val="Hyperlink"/>
@@ -4408,24 +4488,90 @@
       <w:r>
         <w:t xml:space="preserve">Debugging Your AI Solution - </w:t>
       </w:r>
-      <w:hyperlink r:id="rId41" w:history="1">
+      <w:hyperlink r:id="rId45" w:history="1">
         <w:r>
           <w:rPr>
             <w:rStyle w:val="Hyperlink"/>
           </w:rPr>
-          <w:t>slid</w:t>
+          <w:t>slides</w:t>
         </w:r>
+      </w:hyperlink>
+    </w:p>
+    <w:p>
+      <w:pPr>
+        <w:numPr>
+          <w:ilvl w:val="0"/>
+          <w:numId w:val="15"/>
+        </w:numPr>
+      </w:pPr>
+      <w:r>
+        <w:t xml:space="preserve">Bad Data In, Years of Useless Analysis - then Purged - </w:t>
+      </w:r>
+      <w:hyperlink r:id="rId46" w:history="1">
         <w:r>
           <w:rPr>
             <w:rStyle w:val="Hyperlink"/>
           </w:rPr>
-          <w:t>e</w:t>
+          <w:t>slides</w:t>
         </w:r>
+      </w:hyperlink>
+    </w:p>
+    <w:p>
+      <w:pPr>
+        <w:numPr>
+          <w:ilvl w:val="0"/>
+          <w:numId w:val="15"/>
+        </w:numPr>
+        <w:rPr>
+          <w:lang w:val="pt-BR"/>
+        </w:rPr>
+      </w:pPr>
+      <w:r>
+        <w:rPr>
+          <w:lang w:val="pt-BR"/>
+        </w:rPr>
+        <w:t xml:space="preserve">June/04/2025, Santa Clara Convention Center, Santa Clara, </w:t>
+      </w:r>
+      <w:r>
+        <w:rPr>
+          <w:lang w:val="pt-BR"/>
+        </w:rPr>
+        <w:t>CA, US</w:t>
+      </w:r>
+    </w:p>
+    <w:p>
+      <w:pPr>
+        <w:rPr>
+          <w:lang w:val="pt-BR"/>
+        </w:rPr>
+      </w:pPr>
+    </w:p>
+    <w:p>
+      <w:proofErr w:type="spellStart"/>
+      <w:r>
+        <w:t>DATAnalyze</w:t>
+      </w:r>
+      <w:proofErr w:type="spellEnd"/>
+      <w:r>
+        <w:t xml:space="preserve"> 2021</w:t>
+      </w:r>
+    </w:p>
+    <w:p>
+      <w:pPr>
+        <w:numPr>
+          <w:ilvl w:val="0"/>
+          <w:numId w:val="15"/>
+        </w:numPr>
+      </w:pPr>
+      <w:r>
+        <w:t xml:space="preserve">Opening ceremony </w:t>
+      </w:r>
+      <w:hyperlink r:id="rId47" w:history="1">
         <w:r>
           <w:rPr>
             <w:rStyle w:val="Hyperlink"/>
           </w:rPr>
-          <w:t>s</w:t>
+          <w:t>presentation</w:t>
         </w:r>
       </w:hyperlink>
     </w:p>
@@ -4437,26 +4583,90 @@
         </w:numPr>
       </w:pPr>
       <w:r>
-        <w:t xml:space="preserve">Bad Data In, Years of Useless Analysis - then Purged - </w:t>
-      </w:r>
-      <w:hyperlink r:id="rId42" w:history="1">
+        <w:t>October/08/2021, Online</w:t>
+      </w:r>
+    </w:p>
+    <w:p/>
+    <w:p>
+      <w:r>
+        <w:t>AI circa 2018</w:t>
+      </w:r>
+    </w:p>
+    <w:p>
+      <w:pPr>
+        <w:numPr>
+          <w:ilvl w:val="0"/>
+          <w:numId w:val="15"/>
+        </w:numPr>
+      </w:pPr>
+      <w:hyperlink r:id="rId48" w:history="1">
         <w:r>
           <w:rPr>
             <w:rStyle w:val="Hyperlink"/>
           </w:rPr>
-          <w:t>sli</w:t>
+          <w:t>Presentation</w:t>
         </w:r>
+      </w:hyperlink>
+      <w:r>
+        <w:t xml:space="preserve"> during event for The Boeing Company</w:t>
+      </w:r>
+    </w:p>
+    <w:p>
+      <w:pPr>
+        <w:numPr>
+          <w:ilvl w:val="0"/>
+          <w:numId w:val="15"/>
+        </w:numPr>
+      </w:pPr>
+      <w:r>
+        <w:t>Sep/24/2018, Bellevue, WA, USA</w:t>
+      </w:r>
+    </w:p>
+    <w:p/>
+    <w:p>
+      <w:r>
+        <w:t>Real-world Machine Learning: How Kinect Gesture Recognition Works</w:t>
+      </w:r>
+    </w:p>
+    <w:p>
+      <w:pPr>
+        <w:numPr>
+          <w:ilvl w:val="0"/>
+          <w:numId w:val="15"/>
+        </w:numPr>
+      </w:pPr>
+      <w:r>
+        <w:t xml:space="preserve">Presentation </w:t>
+      </w:r>
+      <w:r>
+        <w:t>during Windows Build 2013</w:t>
+      </w:r>
+      <w:r>
+        <w:t xml:space="preserve">: </w:t>
+      </w:r>
+      <w:hyperlink r:id="rId49" w:tgtFrame="_blank" w:history="1">
         <w:r>
           <w:rPr>
             <w:rStyle w:val="Hyperlink"/>
           </w:rPr>
-          <w:t>d</w:t>
+          <w:t>slides</w:t>
         </w:r>
+      </w:hyperlink>
+      <w:r>
+        <w:t xml:space="preserve"> </w:t>
+      </w:r>
+      <w:r>
+        <w:t>+</w:t>
+      </w:r>
+      <w:r>
+        <w:t xml:space="preserve"> </w:t>
+      </w:r>
+      <w:hyperlink r:id="rId50" w:tgtFrame="_blank" w:history="1">
         <w:r>
           <w:rPr>
             <w:rStyle w:val="Hyperlink"/>
           </w:rPr>
-          <w:t>es</w:t>
+          <w:t>video</w:t>
         </w:r>
       </w:hyperlink>
     </w:p>
@@ -4466,228 +4676,14 @@
           <w:ilvl w:val="0"/>
           <w:numId w:val="15"/>
         </w:numPr>
-        <w:rPr>
-          <w:lang w:val="pt-BR"/>
-        </w:rPr>
-      </w:pPr>
-      <w:r>
-        <w:rPr>
-          <w:lang w:val="pt-BR"/>
-        </w:rPr>
-        <w:t xml:space="preserve">June/04/2025, Santa Clara Convention Center, Santa Clara, </w:t>
-      </w:r>
-      <w:r>
-        <w:rPr>
-          <w:lang w:val="pt-BR"/>
-        </w:rPr>
-        <w:t>CA, US</w:t>
-      </w:r>
-    </w:p>
-    <w:p>
-      <w:pPr>
-        <w:rPr>
-          <w:lang w:val="pt-BR"/>
-        </w:rPr>
-      </w:pPr>
-    </w:p>
-    <w:p>
-      <w:proofErr w:type="spellStart"/>
-      <w:r>
-        <w:t>DATAnalyze</w:t>
-      </w:r>
-      <w:proofErr w:type="spellEnd"/>
-      <w:r>
-        <w:t xml:space="preserve"> 2021</w:t>
-      </w:r>
-    </w:p>
-    <w:p>
-      <w:pPr>
-        <w:numPr>
-          <w:ilvl w:val="0"/>
-          <w:numId w:val="15"/>
-        </w:numPr>
-      </w:pPr>
-      <w:r>
-        <w:t xml:space="preserve">Opening ceremony </w:t>
-      </w:r>
-      <w:hyperlink r:id="rId43" w:history="1">
-        <w:r>
-          <w:rPr>
-            <w:rStyle w:val="Hyperlink"/>
-          </w:rPr>
-          <w:t>presenta</w:t>
-        </w:r>
-        <w:r>
-          <w:rPr>
-            <w:rStyle w:val="Hyperlink"/>
-          </w:rPr>
-          <w:t>t</w:t>
-        </w:r>
-        <w:r>
-          <w:rPr>
-            <w:rStyle w:val="Hyperlink"/>
-          </w:rPr>
-          <w:t>i</w:t>
-        </w:r>
-        <w:r>
-          <w:rPr>
-            <w:rStyle w:val="Hyperlink"/>
-          </w:rPr>
-          <w:t>o</w:t>
-        </w:r>
-        <w:r>
-          <w:rPr>
-            <w:rStyle w:val="Hyperlink"/>
-          </w:rPr>
-          <w:t>n</w:t>
-        </w:r>
-      </w:hyperlink>
-    </w:p>
-    <w:p>
-      <w:pPr>
-        <w:numPr>
-          <w:ilvl w:val="0"/>
-          <w:numId w:val="15"/>
-        </w:numPr>
-      </w:pPr>
-      <w:r>
-        <w:t>October/08/2021, Online</w:t>
+      </w:pPr>
+      <w:r>
+        <w:t>Jun/26/2013, San Francisco, CA, USA</w:t>
       </w:r>
     </w:p>
     <w:p/>
     <w:p>
       <w:r>
-        <w:t>AI circa 2018</w:t>
-      </w:r>
-    </w:p>
-    <w:p>
-      <w:pPr>
-        <w:numPr>
-          <w:ilvl w:val="0"/>
-          <w:numId w:val="15"/>
-        </w:numPr>
-      </w:pPr>
-      <w:hyperlink r:id="rId44" w:history="1">
-        <w:r>
-          <w:rPr>
-            <w:rStyle w:val="Hyperlink"/>
-          </w:rPr>
-          <w:t>Prese</w:t>
-        </w:r>
-        <w:r>
-          <w:rPr>
-            <w:rStyle w:val="Hyperlink"/>
-          </w:rPr>
-          <w:t>n</w:t>
-        </w:r>
-        <w:r>
-          <w:rPr>
-            <w:rStyle w:val="Hyperlink"/>
-          </w:rPr>
-          <w:t>tation</w:t>
-        </w:r>
-      </w:hyperlink>
-      <w:r>
-        <w:t xml:space="preserve"> during event for The Boeing Company</w:t>
-      </w:r>
-    </w:p>
-    <w:p>
-      <w:pPr>
-        <w:numPr>
-          <w:ilvl w:val="0"/>
-          <w:numId w:val="15"/>
-        </w:numPr>
-      </w:pPr>
-      <w:r>
-        <w:t>Sep/24/2018, Bellevue, WA, USA</w:t>
-      </w:r>
-    </w:p>
-    <w:p/>
-    <w:p>
-      <w:r>
-        <w:t>Real-world Machine Learning: How Kinect Gesture Recognition Works</w:t>
-      </w:r>
-    </w:p>
-    <w:p>
-      <w:pPr>
-        <w:numPr>
-          <w:ilvl w:val="0"/>
-          <w:numId w:val="15"/>
-        </w:numPr>
-      </w:pPr>
-      <w:r>
-        <w:t xml:space="preserve">Presentation </w:t>
-      </w:r>
-      <w:r>
-        <w:t>during Windows Build 2013</w:t>
-      </w:r>
-      <w:r>
-        <w:t xml:space="preserve">: </w:t>
-      </w:r>
-      <w:hyperlink r:id="rId45" w:tgtFrame="_blank" w:history="1">
-        <w:r>
-          <w:rPr>
-            <w:rStyle w:val="Hyperlink"/>
-          </w:rPr>
-          <w:t>sli</w:t>
-        </w:r>
-        <w:r>
-          <w:rPr>
-            <w:rStyle w:val="Hyperlink"/>
-          </w:rPr>
-          <w:t>d</w:t>
-        </w:r>
-        <w:r>
-          <w:rPr>
-            <w:rStyle w:val="Hyperlink"/>
-          </w:rPr>
-          <w:t>es</w:t>
-        </w:r>
-      </w:hyperlink>
-      <w:r>
-        <w:t xml:space="preserve"> </w:t>
-      </w:r>
-      <w:r>
-        <w:t>+</w:t>
-      </w:r>
-      <w:r>
-        <w:t xml:space="preserve"> </w:t>
-      </w:r>
-      <w:hyperlink r:id="rId46" w:tgtFrame="_blank" w:history="1">
-        <w:r>
-          <w:rPr>
-            <w:rStyle w:val="Hyperlink"/>
-          </w:rPr>
-          <w:t>vi</w:t>
-        </w:r>
-        <w:r>
-          <w:rPr>
-            <w:rStyle w:val="Hyperlink"/>
-          </w:rPr>
-          <w:t>d</w:t>
-        </w:r>
-        <w:r>
-          <w:rPr>
-            <w:rStyle w:val="Hyperlink"/>
-          </w:rPr>
-          <w:t>eo</w:t>
-        </w:r>
-      </w:hyperlink>
-    </w:p>
-    <w:p>
-      <w:pPr>
-        <w:numPr>
-          <w:ilvl w:val="0"/>
-          <w:numId w:val="15"/>
-        </w:numPr>
-      </w:pPr>
-      <w:r>
-        <w:t>Jun/26/2013, San Francisco, CA, USA</w:t>
-      </w:r>
-    </w:p>
-    <w:p/>
-    <w:p>
-      <w:r>
         <w:t>Computer Vision in the Kinect for Windows</w:t>
       </w:r>
     </w:p>
@@ -4707,7 +4703,7 @@
       <w:r>
         <w:t xml:space="preserve">”, during </w:t>
       </w:r>
-      <w:hyperlink r:id="rId47" w:history="1">
+      <w:hyperlink r:id="rId51" w:history="1">
         <w:r>
           <w:rPr>
             <w:rStyle w:val="Hyperlink"/>
@@ -5144,13 +5140,38 @@
           <w:ilvl w:val="0"/>
           <w:numId w:val="15"/>
         </w:numPr>
-      </w:pPr>
-      <w:r>
-        <w:t xml:space="preserve">Centro Federal de </w:t>
-      </w:r>
+        <w:rPr>
+          <w:lang w:val="pt-BR"/>
+        </w:rPr>
+      </w:pPr>
+      <w:r>
+        <w:rPr>
+          <w:lang w:val="pt-BR"/>
+        </w:rPr>
+        <w:t>Centro Federal de Educação Tecnológica de São Paulo</w:t>
+      </w:r>
+    </w:p>
+    <w:p>
+      <w:pPr>
+        <w:numPr>
+          <w:ilvl w:val="0"/>
+          <w:numId w:val="15"/>
+        </w:numPr>
+      </w:pPr>
+      <w:r>
+        <w:t>October/05/2007, São Paulo, SP, Brazil</w:t>
+      </w:r>
+    </w:p>
+    <w:p>
+      <w:pPr>
+        <w:numPr>
+          <w:ilvl w:val="0"/>
+          <w:numId w:val="15"/>
+        </w:numPr>
+      </w:pPr>
       <w:proofErr w:type="spellStart"/>
       <w:r>
-        <w:t>Educação</w:t>
+        <w:t>Universidade</w:t>
       </w:r>
       <w:proofErr w:type="spellEnd"/>
       <w:r>
@@ -5158,74 +5179,232 @@
       </w:r>
       <w:proofErr w:type="spellStart"/>
       <w:r>
-        <w:t>Tecnológica</w:t>
+        <w:t>Estácio</w:t>
       </w:r>
       <w:proofErr w:type="spellEnd"/>
       <w:r>
-        <w:t xml:space="preserve"> de São Paulo</w:t>
-      </w:r>
-    </w:p>
-    <w:p>
-      <w:pPr>
-        <w:numPr>
-          <w:ilvl w:val="0"/>
-          <w:numId w:val="15"/>
-        </w:numPr>
-      </w:pPr>
-      <w:r>
-        <w:t>October/05/2007, São Paulo, SP, Brazil</w:t>
-      </w:r>
-    </w:p>
-    <w:p>
-      <w:pPr>
-        <w:numPr>
-          <w:ilvl w:val="0"/>
-          <w:numId w:val="15"/>
-        </w:numPr>
-      </w:pPr>
+        <w:t xml:space="preserve"> de Sá</w:t>
+      </w:r>
+    </w:p>
+    <w:p>
+      <w:pPr>
+        <w:numPr>
+          <w:ilvl w:val="0"/>
+          <w:numId w:val="15"/>
+        </w:numPr>
+        <w:rPr>
+          <w:lang w:val="pt-BR"/>
+        </w:rPr>
+      </w:pPr>
+      <w:r>
+        <w:rPr>
+          <w:lang w:val="pt-BR"/>
+        </w:rPr>
+        <w:t>October/04/2007, Rio de Janeiro, RJ, Brazil</w:t>
+      </w:r>
+    </w:p>
+    <w:p>
+      <w:pPr>
+        <w:rPr>
+          <w:lang w:val="pt-BR"/>
+        </w:rPr>
+      </w:pPr>
+    </w:p>
+    <w:p>
+      <w:r>
+        <w:t>SBTVD and Microsoft TV Technologies</w:t>
+      </w:r>
+    </w:p>
+    <w:p>
+      <w:pPr>
+        <w:numPr>
+          <w:ilvl w:val="0"/>
+          <w:numId w:val="15"/>
+        </w:numPr>
+      </w:pPr>
+      <w:r>
+        <w:t>XIX SIBGRAPI - Brazilian Symposium of Computer Graphics and Image Processing</w:t>
+      </w:r>
+    </w:p>
+    <w:p>
+      <w:pPr>
+        <w:numPr>
+          <w:ilvl w:val="0"/>
+          <w:numId w:val="15"/>
+        </w:numPr>
+        <w:rPr>
+          <w:lang w:val="pt-BR"/>
+        </w:rPr>
+      </w:pPr>
+      <w:r>
+        <w:t xml:space="preserve">October/08/2006, Manaus, AM, </w:t>
+      </w:r>
+      <w:r>
+        <w:t>Brazil</w:t>
+      </w:r>
+    </w:p>
+    <w:p/>
+    <w:p>
+      <w:r>
+        <w:t>Applying academic knowledge in the Software Industry: caveats and comparisons between Brazil, USA and India</w:t>
+      </w:r>
+    </w:p>
+    <w:p>
+      <w:pPr>
+        <w:numPr>
+          <w:ilvl w:val="0"/>
+          <w:numId w:val="15"/>
+        </w:numPr>
+      </w:pPr>
+      <w:r>
+        <w:t>IX SBLP - Brazilian Symposium on Programming Languages</w:t>
+      </w:r>
+    </w:p>
+    <w:p>
+      <w:pPr>
+        <w:numPr>
+          <w:ilvl w:val="0"/>
+          <w:numId w:val="15"/>
+        </w:numPr>
+        <w:rPr>
+          <w:lang w:val="pt-BR"/>
+        </w:rPr>
+      </w:pPr>
+      <w:r>
+        <w:t xml:space="preserve">May/23/2005, Recife, PE, </w:t>
+      </w:r>
+      <w:r>
+        <w:t>Brazil</w:t>
+      </w:r>
+    </w:p>
+    <w:p/>
+    <w:p>
+      <w:pPr>
+        <w:pStyle w:val="Heading3"/>
+      </w:pPr>
+      <w:r>
+        <w:t>Tutorial "Web Services and Implications in Software Development"</w:t>
+      </w:r>
+    </w:p>
+    <w:p>
+      <w:pPr>
+        <w:numPr>
+          <w:ilvl w:val="0"/>
+          <w:numId w:val="15"/>
+        </w:numPr>
+      </w:pPr>
+      <w:r>
+        <w:t>XVI SBES - Brazilian Symposium of Software Engineering</w:t>
+      </w:r>
+    </w:p>
+    <w:p>
+      <w:pPr>
+        <w:numPr>
+          <w:ilvl w:val="0"/>
+          <w:numId w:val="15"/>
+        </w:numPr>
+      </w:pPr>
+      <w:r>
+        <w:t>October/17/2002, Gramado, RS, Brazil</w:t>
+      </w:r>
+      <w:r>
+        <w:t>, 3 hours</w:t>
+      </w:r>
+    </w:p>
+    <w:p/>
+    <w:p>
+      <w:pPr>
+        <w:pStyle w:val="Heading3"/>
+      </w:pPr>
+      <w:r>
+        <w:t>Tutorial “Development of Digital Image Processing Systems in the Java(tm) Language”</w:t>
+      </w:r>
+    </w:p>
+    <w:p>
+      <w:pPr>
+        <w:numPr>
+          <w:ilvl w:val="0"/>
+          <w:numId w:val="15"/>
+        </w:numPr>
+      </w:pPr>
+      <w:r>
+        <w:t>IX SIBGRAPI - Brazilian Symposium of Computer Graphics and Image Processing</w:t>
+      </w:r>
+    </w:p>
+    <w:p>
+      <w:pPr>
+        <w:numPr>
+          <w:ilvl w:val="0"/>
+          <w:numId w:val="15"/>
+        </w:numPr>
+      </w:pPr>
+      <w:r>
+        <w:t>October/29/1996</w:t>
+      </w:r>
+      <w:r>
+        <w:t xml:space="preserve">, </w:t>
+      </w:r>
       <w:proofErr w:type="spellStart"/>
       <w:r>
-        <w:t>Universidade</w:t>
+        <w:t>Caxambu</w:t>
       </w:r>
       <w:proofErr w:type="spellEnd"/>
       <w:r>
-        <w:t xml:space="preserve"> </w:t>
-      </w:r>
-      <w:proofErr w:type="spellStart"/>
-      <w:r>
-        <w:t>Estácio</w:t>
-      </w:r>
-      <w:proofErr w:type="spellEnd"/>
-      <w:r>
-        <w:t xml:space="preserve"> de Sá</w:t>
-      </w:r>
-    </w:p>
-    <w:p>
-      <w:pPr>
-        <w:numPr>
-          <w:ilvl w:val="0"/>
-          <w:numId w:val="15"/>
-        </w:numPr>
-      </w:pPr>
-      <w:r>
-        <w:t>October/04/2007, Rio de Janeiro, RJ, Brazil</w:t>
+        <w:t>, MG, Brazil</w:t>
+      </w:r>
+      <w:r>
+        <w:t>, 4 hours</w:t>
       </w:r>
     </w:p>
     <w:p/>
     <w:p>
-      <w:r>
-        <w:t>SBTVD and Microsoft TV Technologies</w:t>
-      </w:r>
-    </w:p>
-    <w:p>
-      <w:pPr>
-        <w:numPr>
-          <w:ilvl w:val="0"/>
-          <w:numId w:val="15"/>
-        </w:numPr>
-      </w:pPr>
-      <w:r>
-        <w:t>XIX SIBGRAPI - Brazilian Symposium of Computer Graphics and Image Processing</w:t>
+      <w:pPr>
+        <w:pStyle w:val="Heading3"/>
+      </w:pPr>
+      <w:r>
+        <w:t>Programming in C++ for the Windows Environment</w:t>
+      </w:r>
+    </w:p>
+    <w:p>
+      <w:pPr>
+        <w:numPr>
+          <w:ilvl w:val="0"/>
+          <w:numId w:val="15"/>
+        </w:numPr>
+      </w:pPr>
+      <w:r>
+        <w:t>Cycle of Lectures in Computation</w:t>
+      </w:r>
+    </w:p>
+    <w:p>
+      <w:pPr>
+        <w:numPr>
+          <w:ilvl w:val="0"/>
+          <w:numId w:val="15"/>
+        </w:numPr>
+      </w:pPr>
+      <w:r>
+        <w:t>October/18/1994, Catholic University of Minas Gerais, Belo Horizonte, MG, Brazil</w:t>
+      </w:r>
+    </w:p>
+    <w:p/>
+    <w:p>
+      <w:pPr>
+        <w:pStyle w:val="Heading3"/>
+      </w:pPr>
+      <w:r>
+        <w:t>Distributed Processing in Windows NT</w:t>
+      </w:r>
+    </w:p>
+    <w:p>
+      <w:pPr>
+        <w:numPr>
+          <w:ilvl w:val="0"/>
+          <w:numId w:val="15"/>
+        </w:numPr>
+      </w:pPr>
+      <w:r>
+        <w:t>1st Microsoft Solutions Seminar</w:t>
       </w:r>
     </w:p>
     <w:p>
@@ -5239,174 +5418,195 @@
         </w:rPr>
       </w:pPr>
       <w:r>
-        <w:t xml:space="preserve">October/08/2006, Manaus, AM, </w:t>
-      </w:r>
-      <w:r>
-        <w:t>Brazil</w:t>
-      </w:r>
-    </w:p>
-    <w:p/>
-    <w:p>
-      <w:r>
-        <w:t>Applying academic knowledge in the Software Industry: caveats and comparisons between Brazil, USA and India</w:t>
-      </w:r>
-    </w:p>
-    <w:p>
-      <w:pPr>
-        <w:numPr>
-          <w:ilvl w:val="0"/>
-          <w:numId w:val="15"/>
-        </w:numPr>
-      </w:pPr>
-      <w:r>
-        <w:t>IX SBLP - Brazilian Symposium on Programming Languages</w:t>
-      </w:r>
-    </w:p>
-    <w:p>
-      <w:pPr>
-        <w:numPr>
-          <w:ilvl w:val="0"/>
-          <w:numId w:val="15"/>
-        </w:numPr>
         <w:rPr>
           <w:lang w:val="pt-BR"/>
         </w:rPr>
-      </w:pPr>
-      <w:r>
-        <w:t xml:space="preserve">May/23/2005, Recife, PE, </w:t>
-      </w:r>
-      <w:r>
-        <w:t>Brazil</w:t>
-      </w:r>
-    </w:p>
-    <w:p/>
+        <w:t>December/13/ 1993</w:t>
+      </w:r>
+      <w:r>
+        <w:rPr>
+          <w:lang w:val="pt-BR"/>
+        </w:rPr>
+        <w:t>, São Paulo, SP, Brazil</w:t>
+      </w:r>
+    </w:p>
+    <w:p>
+      <w:pPr>
+        <w:rPr>
+          <w:lang w:val="pt-BR"/>
+        </w:rPr>
+      </w:pPr>
+    </w:p>
     <w:p>
       <w:pPr>
         <w:pStyle w:val="Heading3"/>
       </w:pPr>
       <w:r>
-        <w:t>Tutorial "Web Services and Implications in Software Development"</w:t>
-      </w:r>
-    </w:p>
-    <w:p>
-      <w:pPr>
-        <w:numPr>
-          <w:ilvl w:val="0"/>
-          <w:numId w:val="15"/>
-        </w:numPr>
-      </w:pPr>
-      <w:r>
-        <w:t>XVI SBES - Brazilian Symposium of Software Engineering</w:t>
-      </w:r>
-    </w:p>
-    <w:p>
-      <w:pPr>
-        <w:numPr>
-          <w:ilvl w:val="0"/>
-          <w:numId w:val="15"/>
-        </w:numPr>
-      </w:pPr>
-      <w:r>
-        <w:t>October/17/2002, Gramado, RS, Brazil</w:t>
-      </w:r>
-      <w:r>
-        <w:t>, 3 hours</w:t>
-      </w:r>
-    </w:p>
-    <w:p/>
+        <w:t>Porting Programs in C++/MFC to Windows NT</w:t>
+      </w:r>
+    </w:p>
+    <w:p>
+      <w:pPr>
+        <w:numPr>
+          <w:ilvl w:val="0"/>
+          <w:numId w:val="15"/>
+        </w:numPr>
+      </w:pPr>
+      <w:r>
+        <w:t>1st Microsoft Solutions Seminar</w:t>
+      </w:r>
+    </w:p>
+    <w:p>
+      <w:pPr>
+        <w:numPr>
+          <w:ilvl w:val="0"/>
+          <w:numId w:val="15"/>
+        </w:numPr>
+        <w:rPr>
+          <w:lang w:val="pt-BR"/>
+        </w:rPr>
+      </w:pPr>
+      <w:r>
+        <w:rPr>
+          <w:lang w:val="pt-BR"/>
+        </w:rPr>
+        <w:t>December/13/ 1993</w:t>
+      </w:r>
+      <w:r>
+        <w:rPr>
+          <w:lang w:val="pt-BR"/>
+        </w:rPr>
+        <w:t>, São Paulo, SP, Brazil</w:t>
+      </w:r>
+    </w:p>
+    <w:p>
+      <w:pPr>
+        <w:rPr>
+          <w:lang w:val="pt-BR"/>
+        </w:rPr>
+      </w:pPr>
+    </w:p>
     <w:p>
       <w:pPr>
         <w:pStyle w:val="Heading3"/>
       </w:pPr>
       <w:r>
-        <w:t>Tutorial “Development of Digital Image Processing Systems in the Java(tm) Language”</w:t>
-      </w:r>
-    </w:p>
-    <w:p>
-      <w:pPr>
-        <w:numPr>
-          <w:ilvl w:val="0"/>
-          <w:numId w:val="15"/>
-        </w:numPr>
-      </w:pPr>
-      <w:r>
-        <w:t>IX SIBGRAPI - Brazilian Symposium of Computer Graphics and Image Processing</w:t>
-      </w:r>
-    </w:p>
-    <w:p>
-      <w:pPr>
-        <w:numPr>
-          <w:ilvl w:val="0"/>
-          <w:numId w:val="15"/>
-        </w:numPr>
-      </w:pPr>
-      <w:r>
-        <w:t>October/29/1996</w:t>
-      </w:r>
-      <w:r>
-        <w:t xml:space="preserve">, </w:t>
-      </w:r>
-      <w:proofErr w:type="spellStart"/>
-      <w:r>
-        <w:t>Caxambu</w:t>
-      </w:r>
-      <w:proofErr w:type="spellEnd"/>
-      <w:r>
-        <w:t>, MG, Brazil</w:t>
-      </w:r>
-      <w:r>
-        <w:t>, 4 hours</w:t>
-      </w:r>
-    </w:p>
-    <w:p/>
+        <w:t>Introduction to C++ Programming for Windows</w:t>
+      </w:r>
+    </w:p>
+    <w:p>
+      <w:pPr>
+        <w:numPr>
+          <w:ilvl w:val="0"/>
+          <w:numId w:val="15"/>
+        </w:numPr>
+      </w:pPr>
+      <w:r>
+        <w:t>3rd Microsoft Developers Seminar</w:t>
+      </w:r>
+    </w:p>
+    <w:p>
+      <w:pPr>
+        <w:numPr>
+          <w:ilvl w:val="0"/>
+          <w:numId w:val="15"/>
+        </w:numPr>
+        <w:rPr>
+          <w:lang w:val="pt-BR"/>
+        </w:rPr>
+      </w:pPr>
+      <w:r>
+        <w:rPr>
+          <w:lang w:val="pt-BR"/>
+        </w:rPr>
+        <w:t>May/12/1993</w:t>
+      </w:r>
+      <w:r>
+        <w:rPr>
+          <w:lang w:val="pt-BR"/>
+        </w:rPr>
+        <w:t>, São Paulo, SP, Brazil</w:t>
+      </w:r>
+    </w:p>
+    <w:p>
+      <w:pPr>
+        <w:rPr>
+          <w:lang w:val="pt-BR"/>
+        </w:rPr>
+      </w:pPr>
+    </w:p>
     <w:p>
       <w:pPr>
         <w:pStyle w:val="Heading3"/>
       </w:pPr>
       <w:r>
-        <w:t>Programming in C++ for the Windows Environment</w:t>
-      </w:r>
-    </w:p>
-    <w:p>
-      <w:pPr>
-        <w:numPr>
-          <w:ilvl w:val="0"/>
-          <w:numId w:val="15"/>
-        </w:numPr>
-      </w:pPr>
-      <w:r>
-        <w:t>Cycle of Lectures in Computation</w:t>
-      </w:r>
-    </w:p>
-    <w:p>
-      <w:pPr>
-        <w:numPr>
-          <w:ilvl w:val="0"/>
-          <w:numId w:val="15"/>
-        </w:numPr>
-      </w:pPr>
-      <w:r>
-        <w:t>October/18/1994, Catholic University of Minas Gerais, Belo Horizonte, MG, Brazil</w:t>
-      </w:r>
-    </w:p>
-    <w:p/>
+        <w:t>Tutorial “Programming for the Windows Environment”</w:t>
+      </w:r>
+    </w:p>
+    <w:p>
+      <w:pPr>
+        <w:numPr>
+          <w:ilvl w:val="0"/>
+          <w:numId w:val="15"/>
+        </w:numPr>
+      </w:pPr>
+      <w:r>
+        <w:t>V SIBGRAPI - Brazilian Symposium of Computer Graphics and Image Processing</w:t>
+      </w:r>
+    </w:p>
+    <w:p>
+      <w:pPr>
+        <w:numPr>
+          <w:ilvl w:val="0"/>
+          <w:numId w:val="15"/>
+        </w:numPr>
+        <w:rPr>
+          <w:lang w:val="pt-BR"/>
+        </w:rPr>
+      </w:pPr>
+      <w:r>
+        <w:rPr>
+          <w:lang w:val="pt-BR"/>
+        </w:rPr>
+        <w:t>November/09/1992</w:t>
+      </w:r>
+      <w:r>
+        <w:rPr>
+          <w:lang w:val="pt-BR"/>
+        </w:rPr>
+        <w:t>, Águas de Lindóia, SP, Brazil</w:t>
+      </w:r>
+      <w:r>
+        <w:rPr>
+          <w:lang w:val="pt-BR"/>
+        </w:rPr>
+        <w:t>, 6 hours</w:t>
+      </w:r>
+    </w:p>
+    <w:p>
+      <w:pPr>
+        <w:rPr>
+          <w:lang w:val="pt-BR"/>
+        </w:rPr>
+      </w:pPr>
+    </w:p>
     <w:p>
       <w:pPr>
         <w:pStyle w:val="Heading3"/>
       </w:pPr>
       <w:r>
-        <w:t>Distributed Processing in Windows NT</w:t>
-      </w:r>
-    </w:p>
-    <w:p>
-      <w:pPr>
-        <w:numPr>
-          <w:ilvl w:val="0"/>
-          <w:numId w:val="15"/>
-        </w:numPr>
-      </w:pPr>
-      <w:r>
-        <w:t>1st Microsoft Solutions Seminar</w:t>
+        <w:t>Introduction to C++ Programming using the MFC Library</w:t>
+      </w:r>
+    </w:p>
+    <w:p>
+      <w:pPr>
+        <w:numPr>
+          <w:ilvl w:val="0"/>
+          <w:numId w:val="15"/>
+        </w:numPr>
+      </w:pPr>
+      <w:r>
+        <w:t>2nd Microsoft Developers Seminar</w:t>
       </w:r>
     </w:p>
     <w:p>
@@ -5420,223 +5620,21 @@
         </w:rPr>
       </w:pPr>
       <w:r>
+        <w:t>November/05/1992</w:t>
+      </w:r>
+      <w:r>
+        <w:t>, São Paulo, SP, Brazil</w:t>
+      </w:r>
+    </w:p>
+    <w:p>
+      <w:pPr>
         <w:rPr>
           <w:lang w:val="pt-BR"/>
         </w:rPr>
-        <w:t>December/13/ 1993</w:t>
-      </w:r>
-      <w:r>
-        <w:rPr>
-          <w:lang w:val="pt-BR"/>
-        </w:rPr>
-        <w:t>, São Paulo, SP, Brazil</w:t>
-      </w:r>
-    </w:p>
-    <w:p>
-      <w:pPr>
-        <w:rPr>
-          <w:lang w:val="pt-BR"/>
-        </w:rPr>
-      </w:pPr>
-    </w:p>
-    <w:p>
-      <w:pPr>
-        <w:pStyle w:val="Heading3"/>
-      </w:pPr>
-      <w:r>
-        <w:t>Porting Programs in C++/MFC to Windows NT</w:t>
-      </w:r>
-    </w:p>
-    <w:p>
-      <w:pPr>
-        <w:numPr>
-          <w:ilvl w:val="0"/>
-          <w:numId w:val="15"/>
-        </w:numPr>
-      </w:pPr>
-      <w:r>
-        <w:t>1st Microsoft Solutions Seminar</w:t>
-      </w:r>
-    </w:p>
-    <w:p>
-      <w:pPr>
-        <w:numPr>
-          <w:ilvl w:val="0"/>
-          <w:numId w:val="15"/>
-        </w:numPr>
-        <w:rPr>
-          <w:lang w:val="pt-BR"/>
-        </w:rPr>
-      </w:pPr>
-      <w:r>
-        <w:rPr>
-          <w:lang w:val="pt-BR"/>
-        </w:rPr>
-        <w:t>December/13/ 1993</w:t>
-      </w:r>
-      <w:r>
-        <w:rPr>
-          <w:lang w:val="pt-BR"/>
-        </w:rPr>
-        <w:t>, São Paulo, SP, Brazil</w:t>
-      </w:r>
-    </w:p>
-    <w:p>
-      <w:pPr>
-        <w:rPr>
-          <w:lang w:val="pt-BR"/>
-        </w:rPr>
-      </w:pPr>
-    </w:p>
-    <w:p>
-      <w:pPr>
-        <w:pStyle w:val="Heading3"/>
-      </w:pPr>
-      <w:r>
-        <w:t>Introduction to C++ Programming for Windows</w:t>
-      </w:r>
-    </w:p>
-    <w:p>
-      <w:pPr>
-        <w:numPr>
-          <w:ilvl w:val="0"/>
-          <w:numId w:val="15"/>
-        </w:numPr>
-      </w:pPr>
-      <w:r>
-        <w:t>3rd Microsoft Developers Seminar</w:t>
-      </w:r>
-    </w:p>
-    <w:p>
-      <w:pPr>
-        <w:numPr>
-          <w:ilvl w:val="0"/>
-          <w:numId w:val="15"/>
-        </w:numPr>
-        <w:rPr>
-          <w:lang w:val="pt-BR"/>
-        </w:rPr>
-      </w:pPr>
-      <w:r>
-        <w:rPr>
-          <w:lang w:val="pt-BR"/>
-        </w:rPr>
-        <w:t>May/12/1993</w:t>
-      </w:r>
-      <w:r>
-        <w:rPr>
-          <w:lang w:val="pt-BR"/>
-        </w:rPr>
-        <w:t>, São Paulo, SP, Brazil</w:t>
-      </w:r>
-    </w:p>
-    <w:p>
-      <w:pPr>
-        <w:rPr>
-          <w:lang w:val="pt-BR"/>
-        </w:rPr>
-      </w:pPr>
-    </w:p>
-    <w:p>
-      <w:pPr>
-        <w:pStyle w:val="Heading3"/>
-      </w:pPr>
-      <w:r>
-        <w:t>Tutorial “Programming for the Windows Environment”</w:t>
-      </w:r>
-    </w:p>
-    <w:p>
-      <w:pPr>
-        <w:numPr>
-          <w:ilvl w:val="0"/>
-          <w:numId w:val="15"/>
-        </w:numPr>
-      </w:pPr>
-      <w:r>
-        <w:t>V SIBGRAPI - Brazilian Symposium of Computer Graphics and Image Processing</w:t>
-      </w:r>
-    </w:p>
-    <w:p>
-      <w:pPr>
-        <w:numPr>
-          <w:ilvl w:val="0"/>
-          <w:numId w:val="15"/>
-        </w:numPr>
-        <w:rPr>
-          <w:lang w:val="pt-BR"/>
-        </w:rPr>
-      </w:pPr>
-      <w:r>
-        <w:rPr>
-          <w:lang w:val="pt-BR"/>
-        </w:rPr>
-        <w:t>November/09/1992</w:t>
-      </w:r>
-      <w:r>
-        <w:rPr>
-          <w:lang w:val="pt-BR"/>
-        </w:rPr>
-        <w:t>, Águas de Lindóia, SP, Brazil</w:t>
-      </w:r>
-      <w:r>
-        <w:rPr>
-          <w:lang w:val="pt-BR"/>
-        </w:rPr>
-        <w:t>, 6 hours</w:t>
-      </w:r>
-    </w:p>
-    <w:p>
-      <w:pPr>
-        <w:rPr>
-          <w:lang w:val="pt-BR"/>
-        </w:rPr>
-      </w:pPr>
-    </w:p>
-    <w:p>
-      <w:pPr>
-        <w:pStyle w:val="Heading3"/>
-      </w:pPr>
-      <w:r>
-        <w:t>Introduction to C++ Programming using the MFC Library</w:t>
-      </w:r>
-    </w:p>
-    <w:p>
-      <w:pPr>
-        <w:numPr>
-          <w:ilvl w:val="0"/>
-          <w:numId w:val="15"/>
-        </w:numPr>
-      </w:pPr>
-      <w:r>
-        <w:t>2nd Microsoft Developers Seminar</w:t>
-      </w:r>
-    </w:p>
-    <w:p>
-      <w:pPr>
-        <w:numPr>
-          <w:ilvl w:val="0"/>
-          <w:numId w:val="15"/>
-        </w:numPr>
-        <w:rPr>
-          <w:lang w:val="pt-BR"/>
-        </w:rPr>
-      </w:pPr>
-      <w:r>
-        <w:t>November/05/1992</w:t>
-      </w:r>
-      <w:r>
-        <w:t>, São Paulo, SP, Brazil</w:t>
-      </w:r>
-    </w:p>
-    <w:p>
-      <w:pPr>
-        <w:rPr>
-          <w:lang w:val="pt-BR"/>
-        </w:rPr>
       </w:pPr>
     </w:p>
     <w:sectPr>
-      <w:footerReference w:type="default" r:id="rId48"/>
+      <w:footerReference w:type="default" r:id="rId52"/>
       <w:pgSz w:w="12240" w:h="15840" w:code="1"/>
       <w:pgMar w:top="720" w:right="720" w:bottom="1080" w:left="1080" w:header="1440" w:footer="720" w:gutter="0"/>
       <w:cols w:space="709"/>
@@ -5878,6 +5876,119 @@
     </w:lvl>
   </w:abstractNum>
   <w:abstractNum w:abstractNumId="2" w15:restartNumberingAfterBreak="0">
+    <w:nsid w:val="08C75C8D"/>
+    <w:multiLevelType w:val="hybridMultilevel"/>
+    <w:tmpl w:val="9FA86904"/>
+    <w:lvl w:ilvl="0" w:tplc="04090001">
+      <w:start w:val="1"/>
+      <w:numFmt w:val="bullet"/>
+      <w:lvlText w:val=""/>
+      <w:lvlJc w:val="left"/>
+      <w:pPr>
+        <w:ind w:left="360" w:hanging="360"/>
+      </w:pPr>
+      <w:rPr>
+        <w:rFonts w:ascii="Symbol" w:hAnsi="Symbol" w:hint="default"/>
+      </w:rPr>
+    </w:lvl>
+    <w:lvl w:ilvl="1" w:tplc="04090003" w:tentative="1">
+      <w:start w:val="1"/>
+      <w:numFmt w:val="bullet"/>
+      <w:lvlText w:val="o"/>
+      <w:lvlJc w:val="left"/>
+      <w:pPr>
+        <w:ind w:left="1080" w:hanging="360"/>
+      </w:pPr>
+      <w:rPr>
+        <w:rFonts w:ascii="Courier New" w:hAnsi="Courier New" w:cs="Courier New" w:hint="default"/>
+      </w:rPr>
+    </w:lvl>
+    <w:lvl w:ilvl="2" w:tplc="04090005" w:tentative="1">
+      <w:start w:val="1"/>
+      <w:numFmt w:val="bullet"/>
+      <w:lvlText w:val=""/>
+      <w:lvlJc w:val="left"/>
+      <w:pPr>
+        <w:ind w:left="1800" w:hanging="360"/>
+      </w:pPr>
+      <w:rPr>
+        <w:rFonts w:ascii="Wingdings" w:hAnsi="Wingdings" w:hint="default"/>
+      </w:rPr>
+    </w:lvl>
+    <w:lvl w:ilvl="3" w:tplc="04090001" w:tentative="1">
+      <w:start w:val="1"/>
+      <w:numFmt w:val="bullet"/>
+      <w:lvlText w:val=""/>
+      <w:lvlJc w:val="left"/>
+      <w:pPr>
+        <w:ind w:left="2520" w:hanging="360"/>
+      </w:pPr>
+      <w:rPr>
+        <w:rFonts w:ascii="Symbol" w:hAnsi="Symbol" w:hint="default"/>
+      </w:rPr>
+    </w:lvl>
+    <w:lvl w:ilvl="4" w:tplc="04090003" w:tentative="1">
+      <w:start w:val="1"/>
+      <w:numFmt w:val="bullet"/>
+      <w:lvlText w:val="o"/>
+      <w:lvlJc w:val="left"/>
+      <w:pPr>
+        <w:ind w:left="3240" w:hanging="360"/>
+      </w:pPr>
+      <w:rPr>
+        <w:rFonts w:ascii="Courier New" w:hAnsi="Courier New" w:cs="Courier New" w:hint="default"/>
+      </w:rPr>
+    </w:lvl>
+    <w:lvl w:ilvl="5" w:tplc="04090005" w:tentative="1">
+      <w:start w:val="1"/>
+      <w:numFmt w:val="bullet"/>
+      <w:lvlText w:val=""/>
+      <w:lvlJc w:val="left"/>
+      <w:pPr>
+        <w:ind w:left="3960" w:hanging="360"/>
+      </w:pPr>
+      <w:rPr>
+        <w:rFonts w:ascii="Wingdings" w:hAnsi="Wingdings" w:hint="default"/>
+      </w:rPr>
+    </w:lvl>
+    <w:lvl w:ilvl="6" w:tplc="04090001" w:tentative="1">
+      <w:start w:val="1"/>
+      <w:numFmt w:val="bullet"/>
+      <w:lvlText w:val=""/>
+      <w:lvlJc w:val="left"/>
+      <w:pPr>
+        <w:ind w:left="4680" w:hanging="360"/>
+      </w:pPr>
+      <w:rPr>
+        <w:rFonts w:ascii="Symbol" w:hAnsi="Symbol" w:hint="default"/>
+      </w:rPr>
+    </w:lvl>
+    <w:lvl w:ilvl="7" w:tplc="04090003" w:tentative="1">
+      <w:start w:val="1"/>
+      <w:numFmt w:val="bullet"/>
+      <w:lvlText w:val="o"/>
+      <w:lvlJc w:val="left"/>
+      <w:pPr>
+        <w:ind w:left="5400" w:hanging="360"/>
+      </w:pPr>
+      <w:rPr>
+        <w:rFonts w:ascii="Courier New" w:hAnsi="Courier New" w:cs="Courier New" w:hint="default"/>
+      </w:rPr>
+    </w:lvl>
+    <w:lvl w:ilvl="8" w:tplc="04090005" w:tentative="1">
+      <w:start w:val="1"/>
+      <w:numFmt w:val="bullet"/>
+      <w:lvlText w:val=""/>
+      <w:lvlJc w:val="left"/>
+      <w:pPr>
+        <w:ind w:left="6120" w:hanging="360"/>
+      </w:pPr>
+      <w:rPr>
+        <w:rFonts w:ascii="Wingdings" w:hAnsi="Wingdings" w:hint="default"/>
+      </w:rPr>
+    </w:lvl>
+  </w:abstractNum>
+  <w:abstractNum w:abstractNumId="3" w15:restartNumberingAfterBreak="0">
     <w:nsid w:val="0D885969"/>
     <w:multiLevelType w:val="hybridMultilevel"/>
     <w:tmpl w:val="ABAE9C58"/>
@@ -5989,7 +6100,7 @@
       </w:rPr>
     </w:lvl>
   </w:abstractNum>
-  <w:abstractNum w:abstractNumId="3" w15:restartNumberingAfterBreak="0">
+  <w:abstractNum w:abstractNumId="4" w15:restartNumberingAfterBreak="0">
     <w:nsid w:val="10D55D03"/>
     <w:multiLevelType w:val="hybridMultilevel"/>
     <w:tmpl w:val="28605F6E"/>
@@ -6102,7 +6213,121 @@
       </w:rPr>
     </w:lvl>
   </w:abstractNum>
-  <w:abstractNum w:abstractNumId="4" w15:restartNumberingAfterBreak="0">
+  <w:abstractNum w:abstractNumId="5" w15:restartNumberingAfterBreak="0">
+    <w:nsid w:val="12533C73"/>
+    <w:multiLevelType w:val="hybridMultilevel"/>
+    <w:tmpl w:val="51D602E0"/>
+    <w:lvl w:ilvl="0" w:tplc="B360FFCC">
+      <w:start w:val="1"/>
+      <w:numFmt w:val="bullet"/>
+      <w:pStyle w:val="Link"/>
+      <w:lvlText w:val=""/>
+      <w:lvlJc w:val="left"/>
+      <w:pPr>
+        <w:ind w:left="360" w:hanging="360"/>
+      </w:pPr>
+      <w:rPr>
+        <w:rFonts w:ascii="Symbol" w:hAnsi="Symbol" w:hint="default"/>
+      </w:rPr>
+    </w:lvl>
+    <w:lvl w:ilvl="1" w:tplc="04090003" w:tentative="1">
+      <w:start w:val="1"/>
+      <w:numFmt w:val="bullet"/>
+      <w:lvlText w:val="o"/>
+      <w:lvlJc w:val="left"/>
+      <w:pPr>
+        <w:ind w:left="1080" w:hanging="360"/>
+      </w:pPr>
+      <w:rPr>
+        <w:rFonts w:ascii="Courier New" w:hAnsi="Courier New" w:cs="Courier New" w:hint="default"/>
+      </w:rPr>
+    </w:lvl>
+    <w:lvl w:ilvl="2" w:tplc="04090005" w:tentative="1">
+      <w:start w:val="1"/>
+      <w:numFmt w:val="bullet"/>
+      <w:lvlText w:val=""/>
+      <w:lvlJc w:val="left"/>
+      <w:pPr>
+        <w:ind w:left="1800" w:hanging="360"/>
+      </w:pPr>
+      <w:rPr>
+        <w:rFonts w:ascii="Wingdings" w:hAnsi="Wingdings" w:hint="default"/>
+      </w:rPr>
+    </w:lvl>
+    <w:lvl w:ilvl="3" w:tplc="04090001" w:tentative="1">
+      <w:start w:val="1"/>
+      <w:numFmt w:val="bullet"/>
+      <w:lvlText w:val=""/>
+      <w:lvlJc w:val="left"/>
+      <w:pPr>
+        <w:ind w:left="2520" w:hanging="360"/>
+      </w:pPr>
+      <w:rPr>
+        <w:rFonts w:ascii="Symbol" w:hAnsi="Symbol" w:hint="default"/>
+      </w:rPr>
+    </w:lvl>
+    <w:lvl w:ilvl="4" w:tplc="04090003" w:tentative="1">
+      <w:start w:val="1"/>
+      <w:numFmt w:val="bullet"/>
+      <w:lvlText w:val="o"/>
+      <w:lvlJc w:val="left"/>
+      <w:pPr>
+        <w:ind w:left="3240" w:hanging="360"/>
+      </w:pPr>
+      <w:rPr>
+        <w:rFonts w:ascii="Courier New" w:hAnsi="Courier New" w:cs="Courier New" w:hint="default"/>
+      </w:rPr>
+    </w:lvl>
+    <w:lvl w:ilvl="5" w:tplc="04090005" w:tentative="1">
+      <w:start w:val="1"/>
+      <w:numFmt w:val="bullet"/>
+      <w:lvlText w:val=""/>
+      <w:lvlJc w:val="left"/>
+      <w:pPr>
+        <w:ind w:left="3960" w:hanging="360"/>
+      </w:pPr>
+      <w:rPr>
+        <w:rFonts w:ascii="Wingdings" w:hAnsi="Wingdings" w:hint="default"/>
+      </w:rPr>
+    </w:lvl>
+    <w:lvl w:ilvl="6" w:tplc="04090001" w:tentative="1">
+      <w:start w:val="1"/>
+      <w:numFmt w:val="bullet"/>
+      <w:lvlText w:val=""/>
+      <w:lvlJc w:val="left"/>
+      <w:pPr>
+        <w:ind w:left="4680" w:hanging="360"/>
+      </w:pPr>
+      <w:rPr>
+        <w:rFonts w:ascii="Symbol" w:hAnsi="Symbol" w:hint="default"/>
+      </w:rPr>
+    </w:lvl>
+    <w:lvl w:ilvl="7" w:tplc="04090003" w:tentative="1">
+      <w:start w:val="1"/>
+      <w:numFmt w:val="bullet"/>
+      <w:lvlText w:val="o"/>
+      <w:lvlJc w:val="left"/>
+      <w:pPr>
+        <w:ind w:left="5400" w:hanging="360"/>
+      </w:pPr>
+      <w:rPr>
+        <w:rFonts w:ascii="Courier New" w:hAnsi="Courier New" w:cs="Courier New" w:hint="default"/>
+      </w:rPr>
+    </w:lvl>
+    <w:lvl w:ilvl="8" w:tplc="04090005" w:tentative="1">
+      <w:start w:val="1"/>
+      <w:numFmt w:val="bullet"/>
+      <w:lvlText w:val=""/>
+      <w:lvlJc w:val="left"/>
+      <w:pPr>
+        <w:ind w:left="6120" w:hanging="360"/>
+      </w:pPr>
+      <w:rPr>
+        <w:rFonts w:ascii="Wingdings" w:hAnsi="Wingdings" w:hint="default"/>
+      </w:rPr>
+    </w:lvl>
+  </w:abstractNum>
+  <w:abstractNum w:abstractNumId="6" w15:restartNumberingAfterBreak="0">
     <w:nsid w:val="133D2EFF"/>
     <w:multiLevelType w:val="hybridMultilevel"/>
     <w:tmpl w:val="682CEA9C"/>
@@ -6242,7 +6467,120 @@
       </w:rPr>
     </w:lvl>
   </w:abstractNum>
-  <w:abstractNum w:abstractNumId="5" w15:restartNumberingAfterBreak="0">
+  <w:abstractNum w:abstractNumId="7" w15:restartNumberingAfterBreak="0">
+    <w:nsid w:val="13DD4C88"/>
+    <w:multiLevelType w:val="hybridMultilevel"/>
+    <w:tmpl w:val="AA2E3AB4"/>
+    <w:lvl w:ilvl="0" w:tplc="04090001">
+      <w:start w:val="1"/>
+      <w:numFmt w:val="bullet"/>
+      <w:lvlText w:val=""/>
+      <w:lvlJc w:val="left"/>
+      <w:pPr>
+        <w:ind w:left="360" w:hanging="360"/>
+      </w:pPr>
+      <w:rPr>
+        <w:rFonts w:ascii="Symbol" w:hAnsi="Symbol" w:hint="default"/>
+      </w:rPr>
+    </w:lvl>
+    <w:lvl w:ilvl="1" w:tplc="04090003">
+      <w:start w:val="1"/>
+      <w:numFmt w:val="bullet"/>
+      <w:lvlText w:val="o"/>
+      <w:lvlJc w:val="left"/>
+      <w:pPr>
+        <w:ind w:left="1080" w:hanging="360"/>
+      </w:pPr>
+      <w:rPr>
+        <w:rFonts w:ascii="Courier New" w:hAnsi="Courier New" w:cs="Courier New" w:hint="default"/>
+      </w:rPr>
+    </w:lvl>
+    <w:lvl w:ilvl="2" w:tplc="04090005" w:tentative="1">
+      <w:start w:val="1"/>
+      <w:numFmt w:val="bullet"/>
+      <w:lvlText w:val=""/>
+      <w:lvlJc w:val="left"/>
+      <w:pPr>
+        <w:ind w:left="1800" w:hanging="360"/>
+      </w:pPr>
+      <w:rPr>
+        <w:rFonts w:ascii="Wingdings" w:hAnsi="Wingdings" w:hint="default"/>
+      </w:rPr>
+    </w:lvl>
+    <w:lvl w:ilvl="3" w:tplc="04090001" w:tentative="1">
+      <w:start w:val="1"/>
+      <w:numFmt w:val="bullet"/>
+      <w:lvlText w:val=""/>
+      <w:lvlJc w:val="left"/>
+      <w:pPr>
+        <w:ind w:left="2520" w:hanging="360"/>
+      </w:pPr>
+      <w:rPr>
+        <w:rFonts w:ascii="Symbol" w:hAnsi="Symbol" w:hint="default"/>
+      </w:rPr>
+    </w:lvl>
+    <w:lvl w:ilvl="4" w:tplc="04090003" w:tentative="1">
+      <w:start w:val="1"/>
+      <w:numFmt w:val="bullet"/>
+      <w:lvlText w:val="o"/>
+      <w:lvlJc w:val="left"/>
+      <w:pPr>
+        <w:ind w:left="3240" w:hanging="360"/>
+      </w:pPr>
+      <w:rPr>
+        <w:rFonts w:ascii="Courier New" w:hAnsi="Courier New" w:cs="Courier New" w:hint="default"/>
+      </w:rPr>
+    </w:lvl>
+    <w:lvl w:ilvl="5" w:tplc="04090005" w:tentative="1">
+      <w:start w:val="1"/>
+      <w:numFmt w:val="bullet"/>
+      <w:lvlText w:val=""/>
+      <w:lvlJc w:val="left"/>
+      <w:pPr>
+        <w:ind w:left="3960" w:hanging="360"/>
+      </w:pPr>
+      <w:rPr>
+        <w:rFonts w:ascii="Wingdings" w:hAnsi="Wingdings" w:hint="default"/>
+      </w:rPr>
+    </w:lvl>
+    <w:lvl w:ilvl="6" w:tplc="04090001" w:tentative="1">
+      <w:start w:val="1"/>
+      <w:numFmt w:val="bullet"/>
+      <w:lvlText w:val=""/>
+      <w:lvlJc w:val="left"/>
+      <w:pPr>
+        <w:ind w:left="4680" w:hanging="360"/>
+      </w:pPr>
+      <w:rPr>
+        <w:rFonts w:ascii="Symbol" w:hAnsi="Symbol" w:hint="default"/>
+      </w:rPr>
+    </w:lvl>
+    <w:lvl w:ilvl="7" w:tplc="04090003" w:tentative="1">
+      <w:start w:val="1"/>
+      <w:numFmt w:val="bullet"/>
+      <w:lvlText w:val="o"/>
+      <w:lvlJc w:val="left"/>
+      <w:pPr>
+        <w:ind w:left="5400" w:hanging="360"/>
+      </w:pPr>
+      <w:rPr>
+        <w:rFonts w:ascii="Courier New" w:hAnsi="Courier New" w:cs="Courier New" w:hint="default"/>
+      </w:rPr>
+    </w:lvl>
+    <w:lvl w:ilvl="8" w:tplc="04090005" w:tentative="1">
+      <w:start w:val="1"/>
+      <w:numFmt w:val="bullet"/>
+      <w:lvlText w:val=""/>
+      <w:lvlJc w:val="left"/>
+      <w:pPr>
+        <w:ind w:left="6120" w:hanging="360"/>
+      </w:pPr>
+      <w:rPr>
+        <w:rFonts w:ascii="Wingdings" w:hAnsi="Wingdings" w:hint="default"/>
+      </w:rPr>
+    </w:lvl>
+  </w:abstractNum>
+  <w:abstractNum w:abstractNumId="8" w15:restartNumberingAfterBreak="0">
     <w:nsid w:val="18B630CA"/>
     <w:multiLevelType w:val="hybridMultilevel"/>
     <w:tmpl w:val="C6C04CF6"/>
@@ -6355,7 +6693,7 @@
       </w:rPr>
     </w:lvl>
   </w:abstractNum>
-  <w:abstractNum w:abstractNumId="6" w15:restartNumberingAfterBreak="0">
+  <w:abstractNum w:abstractNumId="9" w15:restartNumberingAfterBreak="0">
     <w:nsid w:val="22392B12"/>
     <w:multiLevelType w:val="hybridMultilevel"/>
     <w:tmpl w:val="1A4880A0"/>
@@ -6468,7 +6806,7 @@
       </w:rPr>
     </w:lvl>
   </w:abstractNum>
-  <w:abstractNum w:abstractNumId="7" w15:restartNumberingAfterBreak="0">
+  <w:abstractNum w:abstractNumId="10" w15:restartNumberingAfterBreak="0">
     <w:nsid w:val="265A074D"/>
     <w:multiLevelType w:val="hybridMultilevel"/>
     <w:tmpl w:val="A322D64C"/>
@@ -6580,7 +6918,7 @@
       </w:rPr>
     </w:lvl>
   </w:abstractNum>
-  <w:abstractNum w:abstractNumId="8" w15:restartNumberingAfterBreak="0">
+  <w:abstractNum w:abstractNumId="11" w15:restartNumberingAfterBreak="0">
     <w:nsid w:val="271F0F3D"/>
     <w:multiLevelType w:val="hybridMultilevel"/>
     <w:tmpl w:val="AF7495C8"/>
@@ -6693,7 +7031,7 @@
       </w:rPr>
     </w:lvl>
   </w:abstractNum>
-  <w:abstractNum w:abstractNumId="9" w15:restartNumberingAfterBreak="0">
+  <w:abstractNum w:abstractNumId="12" w15:restartNumberingAfterBreak="0">
     <w:nsid w:val="29374EE2"/>
     <w:multiLevelType w:val="hybridMultilevel"/>
     <w:tmpl w:val="032630D0"/>
@@ -6806,7 +7144,7 @@
       </w:rPr>
     </w:lvl>
   </w:abstractNum>
-  <w:abstractNum w:abstractNumId="10" w15:restartNumberingAfterBreak="0">
+  <w:abstractNum w:abstractNumId="13" w15:restartNumberingAfterBreak="0">
     <w:nsid w:val="2ABD417F"/>
     <w:multiLevelType w:val="hybridMultilevel"/>
     <w:tmpl w:val="EB28E0A6"/>
@@ -6918,7 +7256,7 @@
       </w:rPr>
     </w:lvl>
   </w:abstractNum>
-  <w:abstractNum w:abstractNumId="11" w15:restartNumberingAfterBreak="0">
+  <w:abstractNum w:abstractNumId="14" w15:restartNumberingAfterBreak="0">
     <w:nsid w:val="2E2161D5"/>
     <w:multiLevelType w:val="hybridMultilevel"/>
     <w:tmpl w:val="FDBCDE80"/>
@@ -7031,7 +7369,7 @@
       </w:rPr>
     </w:lvl>
   </w:abstractNum>
-  <w:abstractNum w:abstractNumId="12" w15:restartNumberingAfterBreak="0">
+  <w:abstractNum w:abstractNumId="15" w15:restartNumberingAfterBreak="0">
     <w:nsid w:val="302C3830"/>
     <w:multiLevelType w:val="hybridMultilevel"/>
     <w:tmpl w:val="81726554"/>
@@ -7144,7 +7482,7 @@
       </w:rPr>
     </w:lvl>
   </w:abstractNum>
-  <w:abstractNum w:abstractNumId="13" w15:restartNumberingAfterBreak="0">
+  <w:abstractNum w:abstractNumId="16" w15:restartNumberingAfterBreak="0">
     <w:nsid w:val="3543113B"/>
     <w:multiLevelType w:val="hybridMultilevel"/>
     <w:tmpl w:val="6AA0EE0E"/>
@@ -7256,7 +7594,7 @@
       </w:rPr>
     </w:lvl>
   </w:abstractNum>
-  <w:abstractNum w:abstractNumId="14" w15:restartNumberingAfterBreak="0">
+  <w:abstractNum w:abstractNumId="17" w15:restartNumberingAfterBreak="0">
     <w:nsid w:val="39692794"/>
     <w:multiLevelType w:val="multilevel"/>
     <w:tmpl w:val="7AA23D64"/>
@@ -7405,7 +7743,7 @@
       </w:rPr>
     </w:lvl>
   </w:abstractNum>
-  <w:abstractNum w:abstractNumId="15" w15:restartNumberingAfterBreak="0">
+  <w:abstractNum w:abstractNumId="18" w15:restartNumberingAfterBreak="0">
     <w:nsid w:val="3B6B3D42"/>
     <w:multiLevelType w:val="hybridMultilevel"/>
     <w:tmpl w:val="A08E0476"/>
@@ -7518,7 +7856,7 @@
       </w:rPr>
     </w:lvl>
   </w:abstractNum>
-  <w:abstractNum w:abstractNumId="16" w15:restartNumberingAfterBreak="0">
+  <w:abstractNum w:abstractNumId="19" w15:restartNumberingAfterBreak="0">
     <w:nsid w:val="3B7E026C"/>
     <w:multiLevelType w:val="hybridMultilevel"/>
     <w:tmpl w:val="11067C46"/>
@@ -7630,7 +7968,7 @@
       </w:rPr>
     </w:lvl>
   </w:abstractNum>
-  <w:abstractNum w:abstractNumId="17" w15:restartNumberingAfterBreak="0">
+  <w:abstractNum w:abstractNumId="20" w15:restartNumberingAfterBreak="0">
     <w:nsid w:val="3D0F1C3A"/>
     <w:multiLevelType w:val="hybridMultilevel"/>
     <w:tmpl w:val="3D24F0DE"/>
@@ -7743,7 +8081,7 @@
       </w:rPr>
     </w:lvl>
   </w:abstractNum>
-  <w:abstractNum w:abstractNumId="18" w15:restartNumberingAfterBreak="0">
+  <w:abstractNum w:abstractNumId="21" w15:restartNumberingAfterBreak="0">
     <w:nsid w:val="4019487A"/>
     <w:multiLevelType w:val="hybridMultilevel"/>
     <w:tmpl w:val="AAD685E6"/>
@@ -7855,7 +8193,120 @@
       </w:rPr>
     </w:lvl>
   </w:abstractNum>
-  <w:abstractNum w:abstractNumId="19" w15:restartNumberingAfterBreak="0">
+  <w:abstractNum w:abstractNumId="22" w15:restartNumberingAfterBreak="0">
+    <w:nsid w:val="46D0536C"/>
+    <w:multiLevelType w:val="hybridMultilevel"/>
+    <w:tmpl w:val="2BF84522"/>
+    <w:lvl w:ilvl="0" w:tplc="04090001">
+      <w:start w:val="1"/>
+      <w:numFmt w:val="bullet"/>
+      <w:lvlText w:val=""/>
+      <w:lvlJc w:val="left"/>
+      <w:pPr>
+        <w:ind w:left="360" w:hanging="360"/>
+      </w:pPr>
+      <w:rPr>
+        <w:rFonts w:ascii="Symbol" w:hAnsi="Symbol" w:hint="default"/>
+      </w:rPr>
+    </w:lvl>
+    <w:lvl w:ilvl="1" w:tplc="04090003" w:tentative="1">
+      <w:start w:val="1"/>
+      <w:numFmt w:val="bullet"/>
+      <w:lvlText w:val="o"/>
+      <w:lvlJc w:val="left"/>
+      <w:pPr>
+        <w:ind w:left="1080" w:hanging="360"/>
+      </w:pPr>
+      <w:rPr>
+        <w:rFonts w:ascii="Courier New" w:hAnsi="Courier New" w:cs="Courier New" w:hint="default"/>
+      </w:rPr>
+    </w:lvl>
+    <w:lvl w:ilvl="2" w:tplc="04090005" w:tentative="1">
+      <w:start w:val="1"/>
+      <w:numFmt w:val="bullet"/>
+      <w:lvlText w:val=""/>
+      <w:lvlJc w:val="left"/>
+      <w:pPr>
+        <w:ind w:left="1800" w:hanging="360"/>
+      </w:pPr>
+      <w:rPr>
+        <w:rFonts w:ascii="Wingdings" w:hAnsi="Wingdings" w:hint="default"/>
+      </w:rPr>
+    </w:lvl>
+    <w:lvl w:ilvl="3" w:tplc="04090001" w:tentative="1">
+      <w:start w:val="1"/>
+      <w:numFmt w:val="bullet"/>
+      <w:lvlText w:val=""/>
+      <w:lvlJc w:val="left"/>
+      <w:pPr>
+        <w:ind w:left="2520" w:hanging="360"/>
+      </w:pPr>
+      <w:rPr>
+        <w:rFonts w:ascii="Symbol" w:hAnsi="Symbol" w:hint="default"/>
+      </w:rPr>
+    </w:lvl>
+    <w:lvl w:ilvl="4" w:tplc="04090003" w:tentative="1">
+      <w:start w:val="1"/>
+      <w:numFmt w:val="bullet"/>
+      <w:lvlText w:val="o"/>
+      <w:lvlJc w:val="left"/>
+      <w:pPr>
+        <w:ind w:left="3240" w:hanging="360"/>
+      </w:pPr>
+      <w:rPr>
+        <w:rFonts w:ascii="Courier New" w:hAnsi="Courier New" w:cs="Courier New" w:hint="default"/>
+      </w:rPr>
+    </w:lvl>
+    <w:lvl w:ilvl="5" w:tplc="04090005" w:tentative="1">
+      <w:start w:val="1"/>
+      <w:numFmt w:val="bullet"/>
+      <w:lvlText w:val=""/>
+      <w:lvlJc w:val="left"/>
+      <w:pPr>
+        <w:ind w:left="3960" w:hanging="360"/>
+      </w:pPr>
+      <w:rPr>
+        <w:rFonts w:ascii="Wingdings" w:hAnsi="Wingdings" w:hint="default"/>
+      </w:rPr>
+    </w:lvl>
+    <w:lvl w:ilvl="6" w:tplc="04090001" w:tentative="1">
+      <w:start w:val="1"/>
+      <w:numFmt w:val="bullet"/>
+      <w:lvlText w:val=""/>
+      <w:lvlJc w:val="left"/>
+      <w:pPr>
+        <w:ind w:left="4680" w:hanging="360"/>
+      </w:pPr>
+      <w:rPr>
+        <w:rFonts w:ascii="Symbol" w:hAnsi="Symbol" w:hint="default"/>
+      </w:rPr>
+    </w:lvl>
+    <w:lvl w:ilvl="7" w:tplc="04090003" w:tentative="1">
+      <w:start w:val="1"/>
+      <w:numFmt w:val="bullet"/>
+      <w:lvlText w:val="o"/>
+      <w:lvlJc w:val="left"/>
+      <w:pPr>
+        <w:ind w:left="5400" w:hanging="360"/>
+      </w:pPr>
+      <w:rPr>
+        <w:rFonts w:ascii="Courier New" w:hAnsi="Courier New" w:cs="Courier New" w:hint="default"/>
+      </w:rPr>
+    </w:lvl>
+    <w:lvl w:ilvl="8" w:tplc="04090005" w:tentative="1">
+      <w:start w:val="1"/>
+      <w:numFmt w:val="bullet"/>
+      <w:lvlText w:val=""/>
+      <w:lvlJc w:val="left"/>
+      <w:pPr>
+        <w:ind w:left="6120" w:hanging="360"/>
+      </w:pPr>
+      <w:rPr>
+        <w:rFonts w:ascii="Wingdings" w:hAnsi="Wingdings" w:hint="default"/>
+      </w:rPr>
+    </w:lvl>
+  </w:abstractNum>
+  <w:abstractNum w:abstractNumId="23" w15:restartNumberingAfterBreak="0">
     <w:nsid w:val="48912EF2"/>
     <w:multiLevelType w:val="hybridMultilevel"/>
     <w:tmpl w:val="8040B736"/>
@@ -7968,7 +8419,7 @@
       </w:rPr>
     </w:lvl>
   </w:abstractNum>
-  <w:abstractNum w:abstractNumId="20" w15:restartNumberingAfterBreak="0">
+  <w:abstractNum w:abstractNumId="24" w15:restartNumberingAfterBreak="0">
     <w:nsid w:val="4A142ABF"/>
     <w:multiLevelType w:val="hybridMultilevel"/>
     <w:tmpl w:val="A9BC2E16"/>
@@ -8081,7 +8532,7 @@
       </w:rPr>
     </w:lvl>
   </w:abstractNum>
-  <w:abstractNum w:abstractNumId="21" w15:restartNumberingAfterBreak="0">
+  <w:abstractNum w:abstractNumId="25" w15:restartNumberingAfterBreak="0">
     <w:nsid w:val="4EC102EF"/>
     <w:multiLevelType w:val="hybridMultilevel"/>
     <w:tmpl w:val="18F4A286"/>
@@ -8220,7 +8671,7 @@
       </w:rPr>
     </w:lvl>
   </w:abstractNum>
-  <w:abstractNum w:abstractNumId="22" w15:restartNumberingAfterBreak="0">
+  <w:abstractNum w:abstractNumId="26" w15:restartNumberingAfterBreak="0">
     <w:nsid w:val="500D4701"/>
     <w:multiLevelType w:val="hybridMultilevel"/>
     <w:tmpl w:val="7034E238"/>
@@ -8332,7 +8783,7 @@
       </w:rPr>
     </w:lvl>
   </w:abstractNum>
-  <w:abstractNum w:abstractNumId="23" w15:restartNumberingAfterBreak="0">
+  <w:abstractNum w:abstractNumId="27" w15:restartNumberingAfterBreak="0">
     <w:nsid w:val="503017C6"/>
     <w:multiLevelType w:val="hybridMultilevel"/>
     <w:tmpl w:val="6576F9F2"/>
@@ -8445,7 +8896,7 @@
       </w:rPr>
     </w:lvl>
   </w:abstractNum>
-  <w:abstractNum w:abstractNumId="24" w15:restartNumberingAfterBreak="0">
+  <w:abstractNum w:abstractNumId="28" w15:restartNumberingAfterBreak="0">
     <w:nsid w:val="52EA1A27"/>
     <w:multiLevelType w:val="hybridMultilevel"/>
     <w:tmpl w:val="048A655A"/>
@@ -8558,7 +9009,7 @@
       </w:rPr>
     </w:lvl>
   </w:abstractNum>
-  <w:abstractNum w:abstractNumId="25" w15:restartNumberingAfterBreak="0">
+  <w:abstractNum w:abstractNumId="29" w15:restartNumberingAfterBreak="0">
     <w:nsid w:val="53411EE0"/>
     <w:multiLevelType w:val="hybridMultilevel"/>
     <w:tmpl w:val="6D7EE2D2"/>
@@ -8671,7 +9122,7 @@
       </w:rPr>
     </w:lvl>
   </w:abstractNum>
-  <w:abstractNum w:abstractNumId="26" w15:restartNumberingAfterBreak="0">
+  <w:abstractNum w:abstractNumId="30" w15:restartNumberingAfterBreak="0">
     <w:nsid w:val="55A151A6"/>
     <w:multiLevelType w:val="hybridMultilevel"/>
     <w:tmpl w:val="244035D6"/>
@@ -8811,7 +9262,7 @@
       </w:rPr>
     </w:lvl>
   </w:abstractNum>
-  <w:abstractNum w:abstractNumId="27" w15:restartNumberingAfterBreak="0">
+  <w:abstractNum w:abstractNumId="31" w15:restartNumberingAfterBreak="0">
     <w:nsid w:val="5CFE43E6"/>
     <w:multiLevelType w:val="hybridMultilevel"/>
     <w:tmpl w:val="35705F48"/>
@@ -8924,7 +9375,7 @@
       </w:rPr>
     </w:lvl>
   </w:abstractNum>
-  <w:abstractNum w:abstractNumId="28" w15:restartNumberingAfterBreak="0">
+  <w:abstractNum w:abstractNumId="32" w15:restartNumberingAfterBreak="0">
     <w:nsid w:val="5DD929F8"/>
     <w:multiLevelType w:val="hybridMultilevel"/>
     <w:tmpl w:val="A9FCC5B6"/>
@@ -9036,7 +9487,7 @@
       </w:rPr>
     </w:lvl>
   </w:abstractNum>
-  <w:abstractNum w:abstractNumId="29" w15:restartNumberingAfterBreak="0">
+  <w:abstractNum w:abstractNumId="33" w15:restartNumberingAfterBreak="0">
     <w:nsid w:val="62C90CC2"/>
     <w:multiLevelType w:val="hybridMultilevel"/>
     <w:tmpl w:val="5BE85C3A"/>
@@ -9148,7 +9599,7 @@
       </w:rPr>
     </w:lvl>
   </w:abstractNum>
-  <w:abstractNum w:abstractNumId="30" w15:restartNumberingAfterBreak="0">
+  <w:abstractNum w:abstractNumId="34" w15:restartNumberingAfterBreak="0">
     <w:nsid w:val="6A1742BF"/>
     <w:multiLevelType w:val="hybridMultilevel"/>
     <w:tmpl w:val="D664780A"/>
@@ -9261,7 +9712,7 @@
       </w:rPr>
     </w:lvl>
   </w:abstractNum>
-  <w:abstractNum w:abstractNumId="31" w15:restartNumberingAfterBreak="0">
+  <w:abstractNum w:abstractNumId="35" w15:restartNumberingAfterBreak="0">
     <w:nsid w:val="712D22FA"/>
     <w:multiLevelType w:val="hybridMultilevel"/>
     <w:tmpl w:val="17847FCE"/>
@@ -9374,7 +9825,120 @@
       </w:rPr>
     </w:lvl>
   </w:abstractNum>
-  <w:abstractNum w:abstractNumId="32" w15:restartNumberingAfterBreak="0">
+  <w:abstractNum w:abstractNumId="36" w15:restartNumberingAfterBreak="0">
+    <w:nsid w:val="763C28CB"/>
+    <w:multiLevelType w:val="hybridMultilevel"/>
+    <w:tmpl w:val="6D3C0616"/>
+    <w:lvl w:ilvl="0" w:tplc="04090001">
+      <w:start w:val="1"/>
+      <w:numFmt w:val="bullet"/>
+      <w:lvlText w:val=""/>
+      <w:lvlJc w:val="left"/>
+      <w:pPr>
+        <w:ind w:left="360" w:hanging="360"/>
+      </w:pPr>
+      <w:rPr>
+        <w:rFonts w:ascii="Symbol" w:hAnsi="Symbol" w:hint="default"/>
+      </w:rPr>
+    </w:lvl>
+    <w:lvl w:ilvl="1" w:tplc="04090003" w:tentative="1">
+      <w:start w:val="1"/>
+      <w:numFmt w:val="bullet"/>
+      <w:lvlText w:val="o"/>
+      <w:lvlJc w:val="left"/>
+      <w:pPr>
+        <w:ind w:left="1080" w:hanging="360"/>
+      </w:pPr>
+      <w:rPr>
+        <w:rFonts w:ascii="Courier New" w:hAnsi="Courier New" w:cs="Courier New" w:hint="default"/>
+      </w:rPr>
+    </w:lvl>
+    <w:lvl w:ilvl="2" w:tplc="04090005" w:tentative="1">
+      <w:start w:val="1"/>
+      <w:numFmt w:val="bullet"/>
+      <w:lvlText w:val=""/>
+      <w:lvlJc w:val="left"/>
+      <w:pPr>
+        <w:ind w:left="1800" w:hanging="360"/>
+      </w:pPr>
+      <w:rPr>
+        <w:rFonts w:ascii="Wingdings" w:hAnsi="Wingdings" w:hint="default"/>
+      </w:rPr>
+    </w:lvl>
+    <w:lvl w:ilvl="3" w:tplc="04090001" w:tentative="1">
+      <w:start w:val="1"/>
+      <w:numFmt w:val="bullet"/>
+      <w:lvlText w:val=""/>
+      <w:lvlJc w:val="left"/>
+      <w:pPr>
+        <w:ind w:left="2520" w:hanging="360"/>
+      </w:pPr>
+      <w:rPr>
+        <w:rFonts w:ascii="Symbol" w:hAnsi="Symbol" w:hint="default"/>
+      </w:rPr>
+    </w:lvl>
+    <w:lvl w:ilvl="4" w:tplc="04090003" w:tentative="1">
+      <w:start w:val="1"/>
+      <w:numFmt w:val="bullet"/>
+      <w:lvlText w:val="o"/>
+      <w:lvlJc w:val="left"/>
+      <w:pPr>
+        <w:ind w:left="3240" w:hanging="360"/>
+      </w:pPr>
+      <w:rPr>
+        <w:rFonts w:ascii="Courier New" w:hAnsi="Courier New" w:cs="Courier New" w:hint="default"/>
+      </w:rPr>
+    </w:lvl>
+    <w:lvl w:ilvl="5" w:tplc="04090005" w:tentative="1">
+      <w:start w:val="1"/>
+      <w:numFmt w:val="bullet"/>
+      <w:lvlText w:val=""/>
+      <w:lvlJc w:val="left"/>
+      <w:pPr>
+        <w:ind w:left="3960" w:hanging="360"/>
+      </w:pPr>
+      <w:rPr>
+        <w:rFonts w:ascii="Wingdings" w:hAnsi="Wingdings" w:hint="default"/>
+      </w:rPr>
+    </w:lvl>
+    <w:lvl w:ilvl="6" w:tplc="04090001" w:tentative="1">
+      <w:start w:val="1"/>
+      <w:numFmt w:val="bullet"/>
+      <w:lvlText w:val=""/>
+      <w:lvlJc w:val="left"/>
+      <w:pPr>
+        <w:ind w:left="4680" w:hanging="360"/>
+      </w:pPr>
+      <w:rPr>
+        <w:rFonts w:ascii="Symbol" w:hAnsi="Symbol" w:hint="default"/>
+      </w:rPr>
+    </w:lvl>
+    <w:lvl w:ilvl="7" w:tplc="04090003" w:tentative="1">
+      <w:start w:val="1"/>
+      <w:numFmt w:val="bullet"/>
+      <w:lvlText w:val="o"/>
+      <w:lvlJc w:val="left"/>
+      <w:pPr>
+        <w:ind w:left="5400" w:hanging="360"/>
+      </w:pPr>
+      <w:rPr>
+        <w:rFonts w:ascii="Courier New" w:hAnsi="Courier New" w:cs="Courier New" w:hint="default"/>
+      </w:rPr>
+    </w:lvl>
+    <w:lvl w:ilvl="8" w:tplc="04090005" w:tentative="1">
+      <w:start w:val="1"/>
+      <w:numFmt w:val="bullet"/>
+      <w:lvlText w:val=""/>
+      <w:lvlJc w:val="left"/>
+      <w:pPr>
+        <w:ind w:left="6120" w:hanging="360"/>
+      </w:pPr>
+      <w:rPr>
+        <w:rFonts w:ascii="Wingdings" w:hAnsi="Wingdings" w:hint="default"/>
+      </w:rPr>
+    </w:lvl>
+  </w:abstractNum>
+  <w:abstractNum w:abstractNumId="37" w15:restartNumberingAfterBreak="0">
     <w:nsid w:val="773A2D91"/>
     <w:multiLevelType w:val="singleLevel"/>
     <w:tmpl w:val="04090001"/>
@@ -9391,7 +9955,7 @@
       </w:rPr>
     </w:lvl>
   </w:abstractNum>
-  <w:abstractNum w:abstractNumId="33" w15:restartNumberingAfterBreak="0">
+  <w:abstractNum w:abstractNumId="38" w15:restartNumberingAfterBreak="0">
     <w:nsid w:val="792E2FE8"/>
     <w:multiLevelType w:val="hybridMultilevel"/>
     <w:tmpl w:val="3820A1E0"/>
@@ -9504,7 +10068,7 @@
       </w:rPr>
     </w:lvl>
   </w:abstractNum>
-  <w:abstractNum w:abstractNumId="34" w15:restartNumberingAfterBreak="0">
+  <w:abstractNum w:abstractNumId="39" w15:restartNumberingAfterBreak="0">
     <w:nsid w:val="7D2F568A"/>
     <w:multiLevelType w:val="hybridMultilevel"/>
     <w:tmpl w:val="59C67BBE"/>
@@ -9638,127 +10202,124 @@
     </w:lvlOverride>
   </w:num>
   <w:num w:numId="4" w16cid:durableId="1757746422">
-    <w:abstractNumId w:val="4"/>
+    <w:abstractNumId w:val="6"/>
   </w:num>
   <w:num w:numId="5" w16cid:durableId="1452018453">
-    <w:abstractNumId w:val="26"/>
+    <w:abstractNumId w:val="30"/>
   </w:num>
   <w:num w:numId="6" w16cid:durableId="1758820054">
+    <w:abstractNumId w:val="25"/>
+  </w:num>
+  <w:num w:numId="7" w16cid:durableId="1023627360">
     <w:abstractNumId w:val="21"/>
   </w:num>
-  <w:num w:numId="7" w16cid:durableId="1023627360">
-    <w:abstractNumId w:val="18"/>
-  </w:num>
   <w:num w:numId="8" w16cid:durableId="688799246">
-    <w:abstractNumId w:val="29"/>
+    <w:abstractNumId w:val="33"/>
   </w:num>
   <w:num w:numId="9" w16cid:durableId="1644197319">
-    <w:abstractNumId w:val="7"/>
+    <w:abstractNumId w:val="10"/>
   </w:num>
   <w:num w:numId="10" w16cid:durableId="857964161">
-    <w:abstractNumId w:val="2"/>
+    <w:abstractNumId w:val="3"/>
   </w:num>
   <w:num w:numId="11" w16cid:durableId="1803427079">
-    <w:abstractNumId w:val="16"/>
+    <w:abstractNumId w:val="19"/>
   </w:num>
   <w:num w:numId="12" w16cid:durableId="1492914034">
-    <w:abstractNumId w:val="10"/>
+    <w:abstractNumId w:val="13"/>
   </w:num>
   <w:num w:numId="13" w16cid:durableId="1086418409">
-    <w:abstractNumId w:val="30"/>
+    <w:abstractNumId w:val="34"/>
   </w:num>
   <w:num w:numId="14" w16cid:durableId="1548881145">
     <w:abstractNumId w:val="1"/>
   </w:num>
   <w:num w:numId="15" w16cid:durableId="1589385058">
+    <w:abstractNumId w:val="24"/>
+  </w:num>
+  <w:num w:numId="16" w16cid:durableId="1325671316">
+    <w:abstractNumId w:val="37"/>
+  </w:num>
+  <w:num w:numId="17" w16cid:durableId="782454411">
+    <w:abstractNumId w:val="15"/>
+  </w:num>
+  <w:num w:numId="18" w16cid:durableId="1633747803">
+    <w:abstractNumId w:val="4"/>
+  </w:num>
+  <w:num w:numId="19" w16cid:durableId="1903100251">
+    <w:abstractNumId w:val="38"/>
+  </w:num>
+  <w:num w:numId="20" w16cid:durableId="501311842">
+    <w:abstractNumId w:val="27"/>
+  </w:num>
+  <w:num w:numId="21" w16cid:durableId="382487078">
+    <w:abstractNumId w:val="12"/>
+  </w:num>
+  <w:num w:numId="22" w16cid:durableId="1321620937">
+    <w:abstractNumId w:val="35"/>
+  </w:num>
+  <w:num w:numId="23" w16cid:durableId="904225099">
+    <w:abstractNumId w:val="29"/>
+  </w:num>
+  <w:num w:numId="24" w16cid:durableId="1233202816">
+    <w:abstractNumId w:val="31"/>
+  </w:num>
+  <w:num w:numId="25" w16cid:durableId="857735824">
+    <w:abstractNumId w:val="16"/>
+  </w:num>
+  <w:num w:numId="26" w16cid:durableId="1997343473">
+    <w:abstractNumId w:val="8"/>
+  </w:num>
+  <w:num w:numId="27" w16cid:durableId="1840658152">
+    <w:abstractNumId w:val="9"/>
+  </w:num>
+  <w:num w:numId="28" w16cid:durableId="798954501">
+    <w:abstractNumId w:val="23"/>
+  </w:num>
+  <w:num w:numId="29" w16cid:durableId="1051929438">
+    <w:abstractNumId w:val="14"/>
+  </w:num>
+  <w:num w:numId="30" w16cid:durableId="2143112835">
+    <w:abstractNumId w:val="21"/>
+  </w:num>
+  <w:num w:numId="31" w16cid:durableId="1258321429">
     <w:abstractNumId w:val="20"/>
   </w:num>
-  <w:num w:numId="16" w16cid:durableId="1325671316">
+  <w:num w:numId="32" w16cid:durableId="1281300380">
     <w:abstractNumId w:val="32"/>
   </w:num>
-  <w:num w:numId="17" w16cid:durableId="782454411">
-    <w:abstractNumId w:val="12"/>
+  <w:num w:numId="33" w16cid:durableId="1631325118">
+    <w:abstractNumId w:val="17"/>
   </w:num>
-  <w:num w:numId="18" w16cid:durableId="1633747803">
-    <w:abstractNumId w:val="3"/>
+  <w:num w:numId="34" w16cid:durableId="905381271">
+    <w:abstractNumId w:val="28"/>
   </w:num>
-  <w:num w:numId="19" w16cid:durableId="1903100251">
-    <w:abstractNumId w:val="33"/>
+  <w:num w:numId="35" w16cid:durableId="1429154979">
+    <w:abstractNumId w:val="11"/>
   </w:num>
-  <w:num w:numId="20" w16cid:durableId="501311842">
-    <w:abstractNumId w:val="23"/>
+  <w:num w:numId="36" w16cid:durableId="1658071152">
+    <w:abstractNumId w:val="39"/>
   </w:num>
-  <w:num w:numId="21" w16cid:durableId="382487078">
-    <w:abstractNumId w:val="9"/>
+  <w:num w:numId="37" w16cid:durableId="1100564732">
+    <w:abstractNumId w:val="18"/>
   </w:num>
-  <w:num w:numId="22" w16cid:durableId="1321620937">
-    <w:abstractNumId w:val="31"/>
+  <w:num w:numId="38" w16cid:durableId="209652414">
+    <w:abstractNumId w:val="26"/>
   </w:num>
-  <w:num w:numId="23" w16cid:durableId="904225099">
-    <w:abstractNumId w:val="25"/>
-  </w:num>
-  <w:num w:numId="24" w16cid:durableId="1233202816">
-    <w:abstractNumId w:val="27"/>
-  </w:num>
-  <w:num w:numId="25" w16cid:durableId="857735824">
-    <w:abstractNumId w:val="13"/>
-  </w:num>
-  <w:num w:numId="26" w16cid:durableId="1997343473">
+  <w:num w:numId="39" w16cid:durableId="1259943602">
     <w:abstractNumId w:val="5"/>
   </w:num>
-  <w:num w:numId="27" w16cid:durableId="1840658152">
-    <w:abstractNumId w:val="6"/>
+  <w:num w:numId="40" w16cid:durableId="2053537069">
+    <w:abstractNumId w:val="2"/>
   </w:num>
-  <w:num w:numId="28" w16cid:durableId="798954501">
-    <w:abstractNumId w:val="19"/>
+  <w:num w:numId="41" w16cid:durableId="1989742080">
+    <w:abstractNumId w:val="22"/>
   </w:num>
-  <w:num w:numId="29" w16cid:durableId="1051929438">
-    <w:abstractNumId w:val="11"/>
+  <w:num w:numId="42" w16cid:durableId="1321620668">
+    <w:abstractNumId w:val="36"/>
   </w:num>
-  <w:num w:numId="30" w16cid:durableId="2143112835">
-    <w:abstractNumId w:val="18"/>
-    <w:lvlOverride w:ilvl="0"/>
-    <w:lvlOverride w:ilvl="1"/>
-    <w:lvlOverride w:ilvl="2"/>
-    <w:lvlOverride w:ilvl="3"/>
-    <w:lvlOverride w:ilvl="4"/>
-    <w:lvlOverride w:ilvl="5"/>
-    <w:lvlOverride w:ilvl="6"/>
-    <w:lvlOverride w:ilvl="7"/>
-    <w:lvlOverride w:ilvl="8"/>
-  </w:num>
-  <w:num w:numId="31" w16cid:durableId="1258321429">
-    <w:abstractNumId w:val="17"/>
-  </w:num>
-  <w:num w:numId="32" w16cid:durableId="1281300380">
-    <w:abstractNumId w:val="28"/>
-  </w:num>
-  <w:num w:numId="33" w16cid:durableId="1631325118">
-    <w:abstractNumId w:val="14"/>
-  </w:num>
-  <w:num w:numId="34" w16cid:durableId="905381271">
-    <w:abstractNumId w:val="24"/>
-  </w:num>
-  <w:num w:numId="35" w16cid:durableId="1429154979">
-    <w:abstractNumId w:val="8"/>
-  </w:num>
-  <w:num w:numId="36" w16cid:durableId="1658071152">
-    <w:abstractNumId w:val="34"/>
-    <w:lvlOverride w:ilvl="0"/>
-    <w:lvlOverride w:ilvl="1"/>
-    <w:lvlOverride w:ilvl="2"/>
-    <w:lvlOverride w:ilvl="3"/>
-    <w:lvlOverride w:ilvl="4"/>
-    <w:lvlOverride w:ilvl="5"/>
-    <w:lvlOverride w:ilvl="6"/>
-    <w:lvlOverride w:ilvl="7"/>
-    <w:lvlOverride w:ilvl="8"/>
-  </w:num>
-  <w:num w:numId="37" w16cid:durableId="1100564732">
-    <w:abstractNumId w:val="15"/>
-  </w:num>
-  <w:num w:numId="38" w16cid:durableId="209652414">
-    <w:abstractNumId w:val="22"/>
+  <w:num w:numId="43" w16cid:durableId="1362323900">
+    <w:abstractNumId w:val="7"/>
   </w:num>
 </w:numbering>
 </file>
@@ -10227,8 +10788,9 @@
   </w:style>
   <w:style w:type="character" w:default="1" w:styleId="DefaultParagraphFont">
     <w:name w:val="Default Paragraph Font"/>
-    <w:uiPriority w:val="99"/>
+    <w:uiPriority w:val="1"/>
     <w:semiHidden/>
+    <w:unhideWhenUsed/>
   </w:style>
   <w:style w:type="table" w:default="1" w:styleId="TableNormal">
     <w:name w:val="Normal Table"/>
@@ -10832,6 +11394,32 @@
       <w:rFonts w:ascii="Arial" w:eastAsia="Arial" w:hAnsi="Arial" w:cs="Arial"/>
     </w:rPr>
   </w:style>
+  <w:style w:type="paragraph" w:customStyle="1" w:styleId="Link">
+    <w:name w:val="Link"/>
+    <w:basedOn w:val="Normal"/>
+    <w:next w:val="Normal"/>
+    <w:link w:val="LinkChar"/>
+    <w:qFormat/>
+    <w:rsid w:val="00DF1215"/>
+    <w:pPr>
+      <w:numPr>
+        <w:numId w:val="39"/>
+      </w:numPr>
+    </w:pPr>
+    <w:rPr>
+      <w:color w:val="0000FF"/>
+      <w:u w:val="single"/>
+    </w:rPr>
+  </w:style>
+  <w:style w:type="character" w:customStyle="1" w:styleId="LinkChar">
+    <w:name w:val="Link Char"/>
+    <w:link w:val="Link"/>
+    <w:rsid w:val="00DF1215"/>
+    <w:rPr>
+      <w:color w:val="0000FF"/>
+      <w:u w:val="single"/>
+    </w:rPr>
+  </w:style>
 </w:styles>
 </file>
 

</xml_diff>